<commit_message>
changed Demo Userguide and README
</commit_message>
<xml_diff>
--- a/Demo/Userguide.docx
+++ b/Demo/Userguide.docx
@@ -190,7 +190,13 @@
         <w:t>trying</w:t>
       </w:r>
       <w:r>
-        <w:t xml:space="preserve"> the workflow on your own data – this allows you to get familiar with the required data input, the script’s many parameters as well as the data output.</w:t>
+        <w:t xml:space="preserve"> the workflow on your own data – this allows you to get familiar with the required data input, the script’s many parameters as well as the </w:t>
+      </w:r>
+      <w:r>
+        <w:t xml:space="preserve">intermediate and final </w:t>
+      </w:r>
+      <w:r>
+        <w:t>data output.</w:t>
       </w:r>
     </w:p>
     <w:p/>
@@ -315,9 +321,9 @@
           <w:noProof/>
         </w:rPr>
         <w:drawing>
-          <wp:inline distT="0" distB="0" distL="0" distR="0" wp14:anchorId="4FD3D9E0" wp14:editId="1883EC91">
-            <wp:extent cx="6188710" cy="1769110"/>
-            <wp:effectExtent l="0" t="0" r="0" b="0"/>
+          <wp:inline distT="0" distB="0" distL="0" distR="0" wp14:anchorId="4FD3D9E0" wp14:editId="2A518B00">
+            <wp:extent cx="6555871" cy="1874067"/>
+            <wp:effectExtent l="0" t="0" r="0" b="5715"/>
             <wp:docPr id="1" name="Picture 1"/>
             <wp:cNvGraphicFramePr>
               <a:graphicFrameLocks xmlns:a="http://schemas.openxmlformats.org/drawingml/2006/main" noChangeAspect="1"/>
@@ -338,7 +344,7 @@
                   <pic:spPr>
                     <a:xfrm>
                       <a:off x="0" y="0"/>
-                      <a:ext cx="6188710" cy="1769110"/>
+                      <a:ext cx="6607999" cy="1888968"/>
                     </a:xfrm>
                     <a:prstGeom prst="rect">
                       <a:avLst/>
@@ -449,101 +455,113 @@
         <w:t xml:space="preserve">in the Demo folder. </w:t>
       </w:r>
       <w:r>
-        <w:t>In this table, each row corresponds to a single PSM</w:t>
+        <w:t xml:space="preserve">In this demo, we are only interested in the </w:t>
+      </w:r>
+      <w:r>
+        <w:t xml:space="preserve">fraction of </w:t>
+      </w:r>
+      <w:r>
+        <w:t xml:space="preserve">PSMs </w:t>
+      </w:r>
+      <w:r>
+        <w:t xml:space="preserve">which come </w:t>
+      </w:r>
+      <w:r>
+        <w:t xml:space="preserve">from measurements of acetyl-peptide enriched samples in the experiment. </w:t>
+      </w:r>
+      <w:r>
+        <w:t>The</w:t>
+      </w:r>
+      <w:r>
+        <w:t xml:space="preserve"> </w:t>
+      </w:r>
+      <w:r>
+        <w:t>msms.txt</w:t>
+      </w:r>
+      <w:r>
+        <w:t xml:space="preserve"> </w:t>
+      </w:r>
+      <w:r>
+        <w:t xml:space="preserve">on GitHub </w:t>
+      </w:r>
+      <w:r>
+        <w:t xml:space="preserve">has already been filtered </w:t>
+      </w:r>
+      <w:r>
+        <w:t>accordingly</w:t>
+      </w:r>
+      <w:r>
+        <w:t xml:space="preserve"> to </w:t>
+      </w:r>
+      <w:r>
+        <w:t>minimize</w:t>
+      </w:r>
+      <w:r>
+        <w:t xml:space="preserve"> </w:t>
+      </w:r>
+      <w:r>
+        <w:t xml:space="preserve">the file’s </w:t>
+      </w:r>
+      <w:r>
+        <w:t>overall size</w:t>
       </w:r>
       <w:r>
         <w:t xml:space="preserve">. </w:t>
       </w:r>
       <w:r>
-        <w:t xml:space="preserve">Since the database search usually </w:t>
-      </w:r>
-      <w:r>
-        <w:t>comprises data of</w:t>
-      </w:r>
-      <w:r>
-        <w:t xml:space="preserve"> multiple measurements, </w:t>
-      </w:r>
-      <w:r>
-        <w:t xml:space="preserve">MaxQuant’s </w:t>
-      </w:r>
-      <w:r>
-        <w:t xml:space="preserve">msms.txt </w:t>
-      </w:r>
-      <w:r>
-        <w:t xml:space="preserve">usually </w:t>
-      </w:r>
-      <w:r>
-        <w:t>contain</w:t>
-      </w:r>
-      <w:r>
-        <w:t>s</w:t>
-      </w:r>
-      <w:r>
-        <w:t xml:space="preserve"> PSMs from any number of </w:t>
-      </w:r>
-      <w:r>
-        <w:t xml:space="preserve">raw files. For this demo, </w:t>
-      </w:r>
-      <w:r>
-        <w:t xml:space="preserve">which focuses on measurements of acetyl-peptide enriched samples, </w:t>
-      </w:r>
-      <w:r>
-        <w:t>msms.txt</w:t>
-      </w:r>
-      <w:r>
-        <w:t xml:space="preserve"> has already been filtered </w:t>
-      </w:r>
-      <w:r>
-        <w:t>accordingly</w:t>
-      </w:r>
-      <w:r>
-        <w:t xml:space="preserve"> to </w:t>
-      </w:r>
-      <w:r>
-        <w:t>minimize</w:t>
-      </w:r>
-      <w:r>
-        <w:t xml:space="preserve"> </w:t>
-      </w:r>
-      <w:r>
-        <w:t xml:space="preserve">the file’s </w:t>
+        <w:t xml:space="preserve">The unfiltered version of </w:t>
+      </w:r>
+      <w:r>
+        <w:t>msms.txt (which would produce the exact same results</w:t>
+      </w:r>
+      <w:r>
+        <w:t xml:space="preserve"> since the script would </w:t>
       </w:r>
       <w:r>
         <w:lastRenderedPageBreak/>
-        <w:t>overall size</w:t>
-      </w:r>
-      <w:r>
-        <w:t>.</w:t>
-      </w:r>
-      <w:r>
-        <w:t xml:space="preserve"> </w:t>
-      </w:r>
-      <w:r>
-        <w:t>The unfiltered version of this</w:t>
-      </w:r>
-      <w:r>
-        <w:t xml:space="preserve"> msms.txt (which </w:t>
-      </w:r>
-      <w:r>
-        <w:t>produces the same</w:t>
-      </w:r>
-      <w:r>
-        <w:t xml:space="preserve"> results)</w:t>
-      </w:r>
-      <w:r>
-        <w:t xml:space="preserve"> can be downloaded on</w:t>
-      </w:r>
-      <w:r>
-        <w:t xml:space="preserve"> on </w:t>
-      </w:r>
-      <w:r>
-        <w:rPr>
-          <w:highlight w:val="cyan"/>
-        </w:rPr>
-        <w:t>PRIDE:</w:t>
-      </w:r>
-      <w:r>
-        <w:br/>
+        <w:t>otherwise perform the filtering</w:t>
+      </w:r>
+      <w:r>
+        <w:t xml:space="preserve">) </w:t>
+      </w:r>
+      <w:r>
+        <w:t>is available on PRIDE</w:t>
+      </w:r>
+      <w:r>
+        <w:t xml:space="preserve"> </w:t>
+      </w:r>
+      <w:r>
+        <w:t>(</w:t>
+      </w:r>
+      <w:r>
+        <w:t>identifier PXD040449</w:t>
+      </w:r>
+      <w:r>
+        <w:t>)</w:t>
+      </w:r>
+      <w:r>
+        <w:t xml:space="preserve"> </w:t>
+      </w:r>
+      <w:r>
+        <w:t>among</w:t>
+      </w:r>
+      <w:r>
+        <w:t xml:space="preserve"> </w:t>
+      </w:r>
+      <w:r>
+        <w:t>the search results</w:t>
+      </w:r>
+      <w:r>
+        <w:t xml:space="preserve"> contained in</w:t>
+      </w:r>
+      <w:r>
+        <w:t xml:space="preserve"> “</w:t>
+      </w:r>
+      <w:r>
+        <w:t>MaxQuant_SiteToProteinNorm_txt.zip</w:t>
+      </w:r>
+      <w:r>
+        <w:t>”.</w:t>
       </w:r>
     </w:p>
     <w:p>
@@ -629,25 +647,31 @@
         <w:t xml:space="preserve">PSMs </w:t>
       </w:r>
       <w:r>
-        <w:t xml:space="preserve">of the PSM table input </w:t>
-      </w:r>
-      <w:r>
-        <w:t>to be used</w:t>
-      </w:r>
-      <w:r>
-        <w:t xml:space="preserve"> in the interference modeling workflow</w:t>
+        <w:t>in</w:t>
+      </w:r>
+      <w:r>
+        <w:t xml:space="preserve"> the PSM table </w:t>
+      </w:r>
+      <w:r>
+        <w:t>after filtering for relevant raw files</w:t>
       </w:r>
       <w:r>
         <w:t xml:space="preserve">. For this demo, </w:t>
       </w:r>
       <w:r>
-        <w:t>the raw files folder needs to contain</w:t>
+        <w:t>the rawfiles folder needs to contain</w:t>
       </w:r>
       <w:r>
         <w:t xml:space="preserve"> the following six raw files</w:t>
       </w:r>
       <w:r>
-        <w:t xml:space="preserve"> that pertain to acetyl-peptide enriched measurements</w:t>
+        <w:t xml:space="preserve"> that </w:t>
+      </w:r>
+      <w:r>
+        <w:t>correspond</w:t>
+      </w:r>
+      <w:r>
+        <w:t xml:space="preserve"> to acetyl-peptide enriched measurements</w:t>
       </w:r>
       <w:r>
         <w:t>:</w:t>
@@ -718,13 +742,25 @@
         <w:br/>
       </w:r>
       <w:r>
-        <w:t xml:space="preserve">The raw files are available on </w:t>
-      </w:r>
-      <w:r>
-        <w:rPr>
-          <w:highlight w:val="cyan"/>
-        </w:rPr>
-        <w:t>PRIDE:</w:t>
+        <w:t xml:space="preserve">The raw files are </w:t>
+      </w:r>
+      <w:r>
+        <w:t>available on PRIDE</w:t>
+      </w:r>
+      <w:r>
+        <w:t xml:space="preserve"> </w:t>
+      </w:r>
+      <w:r>
+        <w:t>(</w:t>
+      </w:r>
+      <w:r>
+        <w:t xml:space="preserve"> identifier </w:t>
+      </w:r>
+      <w:r>
+        <w:t>PXD040449</w:t>
+      </w:r>
+      <w:r>
+        <w:t>).</w:t>
       </w:r>
       <w:r>
         <w:rPr>
@@ -802,7 +838,7 @@
         <w:t xml:space="preserve">. If you don’t work </w:t>
       </w:r>
       <w:r>
-        <w:t>with a</w:t>
+        <w:t>on a</w:t>
       </w:r>
       <w:r>
         <w:t xml:space="preserve"> Windows</w:t>
@@ -817,28 +853,63 @@
         <w:t xml:space="preserve">find </w:t>
       </w:r>
       <w:r>
-        <w:t xml:space="preserve">the corresponding tsv files needed for the demo on </w:t>
-      </w:r>
-      <w:r>
-        <w:rPr>
-          <w:highlight w:val="cyan"/>
-        </w:rPr>
-        <w:t>PRIDE</w:t>
-      </w:r>
-      <w:r>
-        <w:t xml:space="preserve">. </w:t>
-      </w:r>
-      <w:r>
-        <w:t>Download them and</w:t>
-      </w:r>
-      <w:r>
-        <w:t xml:space="preserve"> put them into the raw</w:t>
-      </w:r>
-      <w:r>
-        <w:t xml:space="preserve"> </w:t>
-      </w:r>
-      <w:r>
-        <w:t>files folder:</w:t>
+        <w:t>the corresponding tsv files needed for t</w:t>
+      </w:r>
+      <w:r>
+        <w:t>his</w:t>
+      </w:r>
+      <w:r>
+        <w:t xml:space="preserve"> demo on </w:t>
+      </w:r>
+      <w:r>
+        <w:t>PRIDE (</w:t>
+      </w:r>
+      <w:r>
+        <w:t xml:space="preserve">identifier </w:t>
+      </w:r>
+      <w:r>
+        <w:t>PXD040449</w:t>
+      </w:r>
+      <w:r>
+        <w:t>) as “</w:t>
+      </w:r>
+      <w:r>
+        <w:t>rawStallion_tsvfiles.zip</w:t>
+      </w:r>
+      <w:r>
+        <w:t>”</w:t>
+      </w:r>
+      <w:r>
+        <w:t>.</w:t>
+      </w:r>
+      <w:r>
+        <w:t xml:space="preserve"> </w:t>
+      </w:r>
+      <w:r>
+        <w:t>Download the</w:t>
+      </w:r>
+      <w:r>
+        <w:t xml:space="preserve"> data</w:t>
+      </w:r>
+      <w:r>
+        <w:t>, unzip it</w:t>
+      </w:r>
+      <w:r>
+        <w:t xml:space="preserve"> and</w:t>
+      </w:r>
+      <w:r>
+        <w:t xml:space="preserve"> </w:t>
+      </w:r>
+      <w:proofErr w:type="spellStart"/>
+      <w:r>
+        <w:t>putthe</w:t>
+      </w:r>
+      <w:proofErr w:type="spellEnd"/>
+      <w:r>
+        <w:t xml:space="preserve"> tsv files into the</w:t>
+      </w:r>
+      <w:r>
+        <w:t xml:space="preserve"> rawfiles folder:</w:t>
       </w:r>
       <w:r>
         <w:br/>
@@ -848,9 +919,9 @@
       </w:r>
       <w:r>
         <w:drawing>
-          <wp:inline distT="0" distB="0" distL="0" distR="0" wp14:anchorId="77ACCEE0" wp14:editId="11F49AFE">
-            <wp:extent cx="4805917" cy="1705198"/>
-            <wp:effectExtent l="0" t="0" r="0" b="0"/>
+          <wp:inline distT="0" distB="0" distL="0" distR="0" wp14:anchorId="77ACCEE0" wp14:editId="356659C4">
+            <wp:extent cx="5613570" cy="1991763"/>
+            <wp:effectExtent l="0" t="0" r="0" b="2540"/>
             <wp:docPr id="7" name="Picture 7"/>
             <wp:cNvGraphicFramePr>
               <a:graphicFrameLocks xmlns:a="http://schemas.openxmlformats.org/drawingml/2006/main" noChangeAspect="1"/>
@@ -871,7 +942,7 @@
                   <pic:spPr>
                     <a:xfrm>
                       <a:off x="0" y="0"/>
-                      <a:ext cx="4857655" cy="1723555"/>
+                      <a:ext cx="5703954" cy="2023832"/>
                     </a:xfrm>
                     <a:prstGeom prst="rect">
                       <a:avLst/>
@@ -898,10 +969,31 @@
         <w:pStyle w:val="ListParagraph"/>
       </w:pPr>
       <w:r>
-        <w:t xml:space="preserve">This </w:t>
-      </w:r>
-      <w:r>
-        <w:t>lets you skip the section in the program requiring rawStallion.</w:t>
+        <w:t xml:space="preserve">Using the tsv files instead of Thermo raw files </w:t>
+      </w:r>
+      <w:r>
+        <w:t xml:space="preserve">lets you </w:t>
+      </w:r>
+      <w:r>
+        <w:t xml:space="preserve">successfully run the demo while </w:t>
+      </w:r>
+      <w:r>
+        <w:t>skip</w:t>
+      </w:r>
+      <w:r>
+        <w:t>ping</w:t>
+      </w:r>
+      <w:r>
+        <w:t xml:space="preserve"> the section</w:t>
+      </w:r>
+      <w:r>
+        <w:t xml:space="preserve"> </w:t>
+      </w:r>
+      <w:r>
+        <w:t>requiring rawStallion</w:t>
+      </w:r>
+      <w:r>
+        <w:t>.</w:t>
       </w:r>
       <w:r>
         <w:br/>
@@ -969,10 +1061,11 @@
         <w:rPr>
           <w:noProof/>
         </w:rPr>
+        <w:lastRenderedPageBreak/>
         <w:drawing>
-          <wp:inline distT="0" distB="0" distL="0" distR="0" wp14:anchorId="526A511A" wp14:editId="70DD4FA0">
-            <wp:extent cx="4910666" cy="1379581"/>
-            <wp:effectExtent l="0" t="0" r="4445" b="5080"/>
+          <wp:inline distT="0" distB="0" distL="0" distR="0" wp14:anchorId="526A511A" wp14:editId="5009C585">
+            <wp:extent cx="5897383" cy="1656784"/>
+            <wp:effectExtent l="0" t="0" r="0" b="0"/>
             <wp:docPr id="4" name="Picture 4"/>
             <wp:cNvGraphicFramePr>
               <a:graphicFrameLocks xmlns:a="http://schemas.openxmlformats.org/drawingml/2006/main" noChangeAspect="1"/>
@@ -993,7 +1086,7 @@
                   <pic:spPr>
                     <a:xfrm>
                       <a:off x="0" y="0"/>
-                      <a:ext cx="4987230" cy="1401091"/>
+                      <a:ext cx="6128275" cy="1721650"/>
                     </a:xfrm>
                     <a:prstGeom prst="rect">
                       <a:avLst/>
@@ -1014,8 +1107,10 @@
         <w:pStyle w:val="ListParagraph"/>
       </w:pPr>
       <w:r>
-        <w:lastRenderedPageBreak/>
-        <w:t xml:space="preserve">Rows </w:t>
+        <w:t>In this matrix, r</w:t>
+      </w:r>
+      <w:r>
+        <w:t xml:space="preserve">ows </w:t>
       </w:r>
       <w:r>
         <w:t>reflect</w:t>
@@ -1034,6 +1129,27 @@
       </w:r>
       <w:r>
         <w:t xml:space="preserve"> </w:t>
+      </w:r>
+      <w:r>
+        <w:t xml:space="preserve">You can find this </w:t>
+      </w:r>
+      <w:r>
+        <w:t>specific impurity matrix</w:t>
+      </w:r>
+      <w:r>
+        <w:t xml:space="preserve"> on</w:t>
+      </w:r>
+      <w:r>
+        <w:t xml:space="preserve"> </w:t>
+      </w:r>
+      <w:r>
+        <w:t>GitHub</w:t>
+      </w:r>
+      <w:r>
+        <w:t xml:space="preserve"> </w:t>
+      </w:r>
+      <w:r>
+        <w:t>in the Demo folder.</w:t>
       </w:r>
     </w:p>
     <w:p>
@@ -1297,6 +1413,7 @@
     </w:p>
     <w:p>
       <w:r>
+        <w:lastRenderedPageBreak/>
         <w:t xml:space="preserve">Make sure these packages are installed prior to running the script. </w:t>
       </w:r>
       <w:r>
@@ -1389,13 +1506,15 @@
         <w:t xml:space="preserve">are configured to make the demo </w:t>
       </w:r>
       <w:r>
-        <w:t>work:</w:t>
+        <w:t>work</w:t>
+      </w:r>
+      <w:r>
+        <w:t>. Here are the top few parameters:</w:t>
       </w:r>
     </w:p>
     <w:p/>
     <w:p>
       <w:r>
-        <w:lastRenderedPageBreak/>
         <w:drawing>
           <wp:inline distT="0" distB="0" distL="0" distR="0" wp14:anchorId="1A18AE3F" wp14:editId="16AC4625">
             <wp:extent cx="4564504" cy="2643347"/>
@@ -1631,7 +1750,13 @@
         <w:t>program</w:t>
       </w:r>
       <w:r>
-        <w:t xml:space="preserve"> is currently not optimized to run as fast as possible.</w:t>
+        <w:t xml:space="preserve"> is currently not </w:t>
+      </w:r>
+      <w:r>
+        <w:t xml:space="preserve">perfectly </w:t>
+      </w:r>
+      <w:r>
+        <w:t>optimized to run as fast as possible.</w:t>
       </w:r>
       <w:r>
         <w:br/>
@@ -1669,7 +1794,17 @@
         <w:t>s</w:t>
       </w:r>
       <w:r>
-        <w:t xml:space="preserve"> an output table called “modified_PSM.txt” </w:t>
+        <w:t xml:space="preserve"> an output table called “</w:t>
+      </w:r>
+      <w:r>
+        <w:rPr>
+          <w:b/>
+          <w:bCs/>
+        </w:rPr>
+        <w:t>modified_PSM.txt</w:t>
+      </w:r>
+      <w:r>
+        <w:t xml:space="preserve">” </w:t>
       </w:r>
       <w:r>
         <w:t xml:space="preserve">that is stored </w:t>
@@ -1693,10 +1828,23 @@
         <w:t xml:space="preserve">The output contains multiple additional columns that </w:t>
       </w:r>
       <w:r>
+        <w:lastRenderedPageBreak/>
         <w:t>are</w:t>
       </w:r>
       <w:r>
-        <w:t xml:space="preserve"> generated in the course of the script. Notable columns for further analysis are: Normalized reporter intensity columns (suffix “_norm”);  normalized interference-corrected reporter intensity columns (suffix “</w:t>
+        <w:t xml:space="preserve"> generated </w:t>
+      </w:r>
+      <w:r>
+        <w:t xml:space="preserve">while running the </w:t>
+      </w:r>
+      <w:r>
+        <w:t>script</w:t>
+      </w:r>
+      <w:r>
+        <w:t xml:space="preserve"> from start to end</w:t>
+      </w:r>
+      <w:r>
+        <w:t>. Notable columns for further analysis are: Normalized reporter intensity columns (suffix “_norm”);  normalized interference-corrected reporter intensity columns (suffix “</w:t>
       </w:r>
       <w:r>
         <w:t>_norm__interference_corrected</w:t>
@@ -1704,11 +1852,17 @@
       <w:r>
         <w:t>”); and the columns EIL (Estimated Interference Level) and PPF (Precursor Purity Fraction).</w:t>
       </w:r>
-    </w:p>
-    <w:p/>
-    <w:p>
-      <w:r>
-        <w:t xml:space="preserve">Note that this output table serves as input to the </w:t>
+      <w:r>
+        <w:t xml:space="preserve"> </w:t>
+      </w:r>
+      <w:r>
+        <w:t xml:space="preserve">Note that this output table serves as </w:t>
+      </w:r>
+      <w:r>
+        <w:t>direct i</w:t>
+      </w:r>
+      <w:r>
+        <w:t xml:space="preserve">nput to the </w:t>
       </w:r>
       <w:r>
         <w:t>d</w:t>
@@ -1717,7 +1871,66 @@
         <w:t>emo for site-to-protein normalization in multiplex proteomics</w:t>
       </w:r>
       <w:r>
-        <w:t xml:space="preserve"> (also on GitHub).</w:t>
+        <w:t xml:space="preserve"> (also on GitHub</w:t>
+      </w:r>
+      <w:r>
+        <w:t xml:space="preserve"> </w:t>
+      </w:r>
+      <w:r>
+        <w:t xml:space="preserve">but </w:t>
+      </w:r>
+      <w:r>
+        <w:t>in a different repository</w:t>
+      </w:r>
+      <w:r>
+        <w:t xml:space="preserve"> named</w:t>
+      </w:r>
+      <w:r>
+        <w:t xml:space="preserve"> “</w:t>
+      </w:r>
+      <w:proofErr w:type="spellStart"/>
+      <w:r>
+        <w:rPr>
+          <w:b/>
+          <w:bCs/>
+        </w:rPr>
+        <w:t>SiteToProteinNormalizatio</w:t>
+      </w:r>
+      <w:r>
+        <w:rPr>
+          <w:b/>
+          <w:bCs/>
+        </w:rPr>
+        <w:t>n_</w:t>
+      </w:r>
+      <w:r>
+        <w:rPr>
+          <w:b/>
+          <w:bCs/>
+        </w:rPr>
+        <w:t>in_MultiplexProteomics</w:t>
+      </w:r>
+      <w:proofErr w:type="spellEnd"/>
+      <w:r>
+        <w:t>”</w:t>
+      </w:r>
+      <w:r>
+        <w:t>)</w:t>
+      </w:r>
+      <w:r>
+        <w:t xml:space="preserve">, so you can continue from here if you choose to </w:t>
+      </w:r>
+      <w:r>
+        <w:t>follow</w:t>
+      </w:r>
+      <w:r>
+        <w:t xml:space="preserve"> the </w:t>
+      </w:r>
+      <w:r>
+        <w:t xml:space="preserve">second </w:t>
+      </w:r>
+      <w:r>
+        <w:t>demo.</w:t>
       </w:r>
     </w:p>
     <w:p/>

</xml_diff>

<commit_message>
polished README + Userguide + Code
</commit_message>
<xml_diff>
--- a/Demo/Userguide.docx
+++ b/Demo/Userguide.docx
@@ -291,7 +291,43 @@
         <w:rPr>
           <w:rFonts w:cs="Times New Roman"/>
         </w:rPr>
-        <w:t xml:space="preserve"> We will first look at the required setup for running the workflow, and then how to run it.</w:t>
+        <w:t xml:space="preserve"> </w:t>
+      </w:r>
+      <w:r>
+        <w:rPr>
+          <w:rFonts w:cs="Times New Roman"/>
+        </w:rPr>
+        <w:t xml:space="preserve">In the course of this </w:t>
+      </w:r>
+      <w:r>
+        <w:rPr>
+          <w:rFonts w:cs="Times New Roman"/>
+        </w:rPr>
+        <w:t>user guide</w:t>
+      </w:r>
+      <w:r>
+        <w:rPr>
+          <w:rFonts w:cs="Times New Roman"/>
+        </w:rPr>
+        <w:t>, w</w:t>
+      </w:r>
+      <w:r>
+        <w:rPr>
+          <w:rFonts w:cs="Times New Roman"/>
+        </w:rPr>
+        <w:t>e will look at the required setup for running the workflow and then how to run it</w:t>
+      </w:r>
+      <w:r>
+        <w:rPr>
+          <w:rFonts w:cs="Times New Roman"/>
+        </w:rPr>
+        <w:t xml:space="preserve"> on the basis of the available demo dataset</w:t>
+      </w:r>
+      <w:r>
+        <w:rPr>
+          <w:rFonts w:cs="Times New Roman"/>
+        </w:rPr>
+        <w:t>.</w:t>
       </w:r>
       <w:r>
         <w:rPr>
@@ -581,8 +617,6 @@
       <w:r>
         <w:rPr>
           <w:rFonts w:cs="Times New Roman"/>
-          <w:b/>
-          <w:bCs/>
           <w:i/>
           <w:iCs/>
         </w:rPr>
@@ -591,8 +625,6 @@
       <w:r>
         <w:rPr>
           <w:rFonts w:cs="Times New Roman"/>
-          <w:b/>
-          <w:bCs/>
           <w:i/>
           <w:iCs/>
         </w:rPr>
@@ -601,8 +633,6 @@
       <w:r>
         <w:rPr>
           <w:rFonts w:cs="Times New Roman"/>
-          <w:b/>
-          <w:bCs/>
           <w:i/>
           <w:iCs/>
         </w:rPr>
@@ -611,8 +641,6 @@
       <w:r>
         <w:rPr>
           <w:rFonts w:cs="Times New Roman"/>
-          <w:b/>
-          <w:bCs/>
           <w:i/>
           <w:iCs/>
         </w:rPr>
@@ -640,7 +668,7 @@
           <w:bCs/>
         </w:rPr>
         <w:lastRenderedPageBreak/>
-        <w:t xml:space="preserve">Here is a detailed description of </w:t>
+        <w:t>We will now give a detailed</w:t>
       </w:r>
       <w:r>
         <w:rPr>
@@ -648,7 +676,7 @@
           <w:b w:val="0"/>
           <w:bCs/>
         </w:rPr>
-        <w:t xml:space="preserve">all </w:t>
+        <w:t xml:space="preserve"> description of </w:t>
       </w:r>
       <w:r>
         <w:rPr>
@@ -656,7 +684,23 @@
           <w:b w:val="0"/>
           <w:bCs/>
         </w:rPr>
+        <w:t xml:space="preserve">all </w:t>
+      </w:r>
+      <w:r>
+        <w:rPr>
+          <w:rFonts w:cs="Times New Roman"/>
+          <w:b w:val="0"/>
+          <w:bCs/>
+        </w:rPr>
         <w:t>the individual files</w:t>
+      </w:r>
+      <w:r>
+        <w:rPr>
+          <w:rFonts w:cs="Times New Roman"/>
+          <w:b w:val="0"/>
+          <w:bCs/>
+        </w:rPr>
+        <w:t xml:space="preserve"> shown in Figure 1</w:t>
       </w:r>
       <w:r>
         <w:rPr>
@@ -1004,6 +1048,18 @@
     <w:p>
       <w:pPr>
         <w:pStyle w:val="ListParagraph"/>
+        <w:spacing w:line="276" w:lineRule="auto"/>
+        <w:jc w:val="both"/>
+        <w:rPr>
+          <w:rFonts w:cs="Times New Roman"/>
+          <w:sz w:val="21"/>
+          <w:szCs w:val="21"/>
+        </w:rPr>
+      </w:pPr>
+    </w:p>
+    <w:p>
+      <w:pPr>
+        <w:pStyle w:val="ListParagraph"/>
         <w:numPr>
           <w:ilvl w:val="0"/>
           <w:numId w:val="7"/>
@@ -1052,19 +1108,25 @@
         <w:rPr>
           <w:rFonts w:cs="Times New Roman"/>
         </w:rPr>
-        <w:t xml:space="preserve">. It </w:t>
-      </w:r>
-      <w:r>
-        <w:rPr>
-          <w:rFonts w:cs="Times New Roman"/>
-        </w:rPr>
-        <w:t>needs to</w:t>
-      </w:r>
-      <w:r>
-        <w:rPr>
-          <w:rFonts w:cs="Times New Roman"/>
-        </w:rPr>
-        <w:t xml:space="preserve"> contain</w:t>
+        <w:t xml:space="preserve"> containing the raw files relevant for your data</w:t>
+      </w:r>
+      <w:r>
+        <w:rPr>
+          <w:rFonts w:cs="Times New Roman"/>
+        </w:rPr>
+        <w:t xml:space="preserve">. </w:t>
+      </w:r>
+      <w:r>
+        <w:rPr>
+          <w:rFonts w:cs="Times New Roman"/>
+        </w:rPr>
+        <w:t>In more detail, t</w:t>
+      </w:r>
+      <w:r>
+        <w:rPr>
+          <w:rFonts w:cs="Times New Roman"/>
+        </w:rPr>
+        <w:t>his subdirectory</w:t>
       </w:r>
       <w:r>
         <w:rPr>
@@ -1076,6 +1138,24 @@
         <w:rPr>
           <w:rFonts w:cs="Times New Roman"/>
         </w:rPr>
+        <w:t>needs to contain</w:t>
+      </w:r>
+      <w:r>
+        <w:rPr>
+          <w:rFonts w:cs="Times New Roman"/>
+        </w:rPr>
+        <w:t xml:space="preserve"> </w:t>
+      </w:r>
+      <w:r>
+        <w:rPr>
+          <w:rFonts w:cs="Times New Roman"/>
+        </w:rPr>
+        <w:t xml:space="preserve">all </w:t>
+      </w:r>
+      <w:r>
+        <w:rPr>
+          <w:rFonts w:cs="Times New Roman"/>
+        </w:rPr>
         <w:t>the</w:t>
       </w:r>
       <w:r>
@@ -1130,37 +1210,43 @@
         <w:rPr>
           <w:rFonts w:cs="Times New Roman"/>
         </w:rPr>
-        <w:t xml:space="preserve">corresponding to the </w:t>
-      </w:r>
-      <w:r>
-        <w:rPr>
-          <w:rFonts w:cs="Times New Roman"/>
-        </w:rPr>
-        <w:t xml:space="preserve">PSMs </w:t>
-      </w:r>
-      <w:r>
-        <w:rPr>
-          <w:rFonts w:cs="Times New Roman"/>
-        </w:rPr>
-        <w:t xml:space="preserve">contained </w:t>
-      </w:r>
-      <w:r>
-        <w:rPr>
-          <w:rFonts w:cs="Times New Roman"/>
-        </w:rPr>
-        <w:t>in</w:t>
-      </w:r>
-      <w:r>
-        <w:rPr>
-          <w:rFonts w:cs="Times New Roman"/>
-        </w:rPr>
-        <w:t xml:space="preserve"> the PSM table </w:t>
-      </w:r>
-      <w:r>
-        <w:rPr>
-          <w:rFonts w:cs="Times New Roman"/>
-        </w:rPr>
-        <w:t>(msms.txt)</w:t>
+        <w:t>that were used in the database search to</w:t>
+      </w:r>
+      <w:r>
+        <w:rPr>
+          <w:rFonts w:cs="Times New Roman"/>
+        </w:rPr>
+        <w:t xml:space="preserve"> </w:t>
+      </w:r>
+      <w:r>
+        <w:rPr>
+          <w:rFonts w:cs="Times New Roman"/>
+        </w:rPr>
+        <w:t>obtain the</w:t>
+      </w:r>
+      <w:r>
+        <w:rPr>
+          <w:rFonts w:cs="Times New Roman"/>
+        </w:rPr>
+        <w:t xml:space="preserve"> PSM table </w:t>
+      </w:r>
+      <w:r>
+        <w:rPr>
+          <w:rFonts w:cs="Times New Roman"/>
+        </w:rPr>
+        <w:t>(</w:t>
+      </w:r>
+      <w:r>
+        <w:rPr>
+          <w:rFonts w:cs="Times New Roman"/>
+        </w:rPr>
+        <w:t xml:space="preserve">e.g., </w:t>
+      </w:r>
+      <w:r>
+        <w:rPr>
+          <w:rFonts w:cs="Times New Roman"/>
+        </w:rPr>
+        <w:t>msms.txt)</w:t>
       </w:r>
       <w:r>
         <w:rPr>
@@ -1172,7 +1258,7 @@
         <w:rPr>
           <w:rFonts w:cs="Times New Roman"/>
         </w:rPr>
-        <w:t>The</w:t>
+        <w:t>The raw files are needed</w:t>
       </w:r>
       <w:r>
         <w:rPr>
@@ -1184,36 +1270,6 @@
         <w:rPr>
           <w:rFonts w:cs="Times New Roman"/>
         </w:rPr>
-        <w:t xml:space="preserve">Thermo </w:t>
-      </w:r>
-      <w:r>
-        <w:rPr>
-          <w:rFonts w:cs="Times New Roman"/>
-        </w:rPr>
-        <w:t>raw files</w:t>
-      </w:r>
-      <w:r>
-        <w:rPr>
-          <w:rFonts w:cs="Times New Roman"/>
-        </w:rPr>
-        <w:t xml:space="preserve"> </w:t>
-      </w:r>
-      <w:r>
-        <w:rPr>
-          <w:rFonts w:cs="Times New Roman"/>
-        </w:rPr>
-        <w:t>are required</w:t>
-      </w:r>
-      <w:r>
-        <w:rPr>
-          <w:rFonts w:cs="Times New Roman"/>
-        </w:rPr>
-        <w:t xml:space="preserve"> </w:t>
-      </w:r>
-      <w:r>
-        <w:rPr>
-          <w:rFonts w:cs="Times New Roman"/>
-        </w:rPr>
         <w:t xml:space="preserve">in order </w:t>
       </w:r>
       <w:r>
@@ -1250,13 +1306,37 @@
         <w:rPr>
           <w:rFonts w:cs="Times New Roman"/>
         </w:rPr>
-        <w:t>(see below) and save them</w:t>
-      </w:r>
-      <w:r>
-        <w:rPr>
-          <w:rFonts w:cs="Times New Roman"/>
-        </w:rPr>
-        <w:t xml:space="preserve"> as</w:t>
+        <w:t>(</w:t>
+      </w:r>
+      <w:r>
+        <w:rPr>
+          <w:rFonts w:cs="Times New Roman"/>
+        </w:rPr>
+        <w:t xml:space="preserve">a Windows command line tool, </w:t>
+      </w:r>
+      <w:r>
+        <w:rPr>
+          <w:rFonts w:cs="Times New Roman"/>
+        </w:rPr>
+        <w:t>see below</w:t>
+      </w:r>
+      <w:r>
+        <w:rPr>
+          <w:rFonts w:cs="Times New Roman"/>
+        </w:rPr>
+        <w:t xml:space="preserve"> for more information</w:t>
+      </w:r>
+      <w:r>
+        <w:rPr>
+          <w:rFonts w:cs="Times New Roman"/>
+        </w:rPr>
+        <w:t>)</w:t>
+      </w:r>
+      <w:r>
+        <w:rPr>
+          <w:rFonts w:cs="Times New Roman"/>
+        </w:rPr>
+        <w:t>. The extracted information is subsequently stored as</w:t>
       </w:r>
       <w:r>
         <w:rPr>
@@ -1274,31 +1354,19 @@
         <w:rPr>
           <w:rFonts w:cs="Times New Roman"/>
         </w:rPr>
-        <w:t xml:space="preserve">, which </w:t>
-      </w:r>
-      <w:r>
-        <w:rPr>
-          <w:rFonts w:cs="Times New Roman"/>
-        </w:rPr>
-        <w:t>can</w:t>
-      </w:r>
-      <w:r>
-        <w:rPr>
-          <w:rFonts w:cs="Times New Roman"/>
-        </w:rPr>
-        <w:t xml:space="preserve"> </w:t>
-      </w:r>
-      <w:r>
-        <w:rPr>
-          <w:rFonts w:cs="Times New Roman"/>
-        </w:rPr>
-        <w:t>subsequently</w:t>
-      </w:r>
-      <w:r>
-        <w:rPr>
-          <w:rFonts w:cs="Times New Roman"/>
-        </w:rPr>
-        <w:t xml:space="preserve"> be read into R. </w:t>
+        <w:t xml:space="preserve"> which </w:t>
+      </w:r>
+      <w:r>
+        <w:rPr>
+          <w:rFonts w:cs="Times New Roman"/>
+        </w:rPr>
+        <w:t xml:space="preserve">can be </w:t>
+      </w:r>
+      <w:r>
+        <w:rPr>
+          <w:rFonts w:cs="Times New Roman"/>
+        </w:rPr>
+        <w:t xml:space="preserve">read into R. </w:t>
       </w:r>
       <w:r>
         <w:rPr>
@@ -1317,6 +1385,12 @@
           <w:rFonts w:cs="Times New Roman"/>
         </w:rPr>
         <w:t xml:space="preserve"> following six raw files</w:t>
+      </w:r>
+      <w:r>
+        <w:rPr>
+          <w:rFonts w:cs="Times New Roman"/>
+        </w:rPr>
+        <w:t xml:space="preserve"> that were obtained from measuring acetyl (K)-peptide enriched samples</w:t>
       </w:r>
       <w:r>
         <w:rPr>
@@ -1418,7 +1492,19 @@
         <w:rPr>
           <w:rFonts w:cs="Times New Roman"/>
         </w:rPr>
-        <w:t xml:space="preserve">These raw files resulted from measurements of acetyl (K)-peptide enriched samples and they </w:t>
+        <w:t>The</w:t>
+      </w:r>
+      <w:r>
+        <w:rPr>
+          <w:rFonts w:cs="Times New Roman"/>
+        </w:rPr>
+        <w:t xml:space="preserve"> six raw files</w:t>
+      </w:r>
+      <w:r>
+        <w:rPr>
+          <w:rFonts w:cs="Times New Roman"/>
+        </w:rPr>
+        <w:t xml:space="preserve"> </w:t>
       </w:r>
       <w:r>
         <w:rPr>
@@ -1460,8 +1546,17 @@
         <w:rPr>
           <w:rFonts w:cs="Times New Roman"/>
         </w:rPr>
-        <w:t>,  https://www.ebi.ac.uk/pride/archive/projects/PXD040449</w:t>
-      </w:r>
+        <w:t xml:space="preserve">,  </w:t>
+      </w:r>
+      <w:hyperlink r:id="rId9" w:history="1">
+        <w:r>
+          <w:rPr>
+            <w:rStyle w:val="Hyperlink"/>
+            <w:rFonts w:cs="Times New Roman"/>
+          </w:rPr>
+          <w:t>https://www.ebi.ac.uk/pride/archive/projects/PXD040449</w:t>
+        </w:r>
+      </w:hyperlink>
       <w:r>
         <w:rPr>
           <w:rFonts w:cs="Times New Roman"/>
@@ -1478,13 +1573,259 @@
         <w:rPr>
           <w:rFonts w:cs="Times New Roman"/>
         </w:rPr>
+        <w:t xml:space="preserve"> Please download them and put them into a folder called “rawfiles”</w:t>
+      </w:r>
+      <w:r>
+        <w:rPr>
+          <w:rFonts w:cs="Times New Roman"/>
+        </w:rPr>
+        <w:t>. The six files can easily be found by searching for “</w:t>
+      </w:r>
+      <w:proofErr w:type="spellStart"/>
+      <w:r>
+        <w:rPr>
+          <w:rFonts w:cs="Times New Roman"/>
+        </w:rPr>
+        <w:t>acet</w:t>
+      </w:r>
+      <w:proofErr w:type="spellEnd"/>
+      <w:r>
+        <w:rPr>
+          <w:rFonts w:cs="Times New Roman"/>
+        </w:rPr>
+        <w:t>” in the search bar:</w:t>
+      </w:r>
+    </w:p>
+    <w:p>
+      <w:pPr>
+        <w:pStyle w:val="ListParagraph"/>
+        <w:spacing w:line="276" w:lineRule="auto"/>
+        <w:jc w:val="both"/>
+        <w:rPr>
+          <w:rFonts w:cs="Times New Roman"/>
+        </w:rPr>
+      </w:pPr>
+    </w:p>
+    <w:p>
+      <w:pPr>
+        <w:pStyle w:val="ListParagraph"/>
+        <w:spacing w:line="276" w:lineRule="auto"/>
+        <w:jc w:val="center"/>
+        <w:rPr>
+          <w:rFonts w:cs="Times New Roman"/>
+        </w:rPr>
+      </w:pPr>
+      <w:r>
+        <w:rPr>
+          <w:rFonts w:cs="Times New Roman"/>
+        </w:rPr>
+        <w:drawing>
+          <wp:inline distT="0" distB="0" distL="0" distR="0" wp14:anchorId="21633E3B" wp14:editId="443956EA">
+            <wp:extent cx="4998085" cy="2154634"/>
+            <wp:effectExtent l="0" t="0" r="5715" b="4445"/>
+            <wp:docPr id="192433898" name="Picture 1" descr="A screenshot of a computer&#10;&#10;Description automatically generated"/>
+            <wp:cNvGraphicFramePr>
+              <a:graphicFrameLocks xmlns:a="http://schemas.openxmlformats.org/drawingml/2006/main" noChangeAspect="1"/>
+            </wp:cNvGraphicFramePr>
+            <a:graphic xmlns:a="http://schemas.openxmlformats.org/drawingml/2006/main">
+              <a:graphicData uri="http://schemas.openxmlformats.org/drawingml/2006/picture">
+                <pic:pic xmlns:pic="http://schemas.openxmlformats.org/drawingml/2006/picture">
+                  <pic:nvPicPr>
+                    <pic:cNvPr id="192433898" name="Picture 1" descr="A screenshot of a computer&#10;&#10;Description automatically generated"/>
+                    <pic:cNvPicPr/>
+                  </pic:nvPicPr>
+                  <pic:blipFill rotWithShape="1">
+                    <a:blip r:embed="rId10"/>
+                    <a:srcRect t="5904"/>
+                    <a:stretch/>
+                  </pic:blipFill>
+                  <pic:spPr bwMode="auto">
+                    <a:xfrm>
+                      <a:off x="0" y="0"/>
+                      <a:ext cx="5003729" cy="2157067"/>
+                    </a:xfrm>
+                    <a:prstGeom prst="rect">
+                      <a:avLst/>
+                    </a:prstGeom>
+                    <a:ln>
+                      <a:noFill/>
+                    </a:ln>
+                    <a:extLst>
+                      <a:ext uri="{53640926-AAD7-44D8-BBD7-CCE9431645EC}">
+                        <a14:shadowObscured xmlns:a14="http://schemas.microsoft.com/office/drawing/2010/main"/>
+                      </a:ext>
+                    </a:extLst>
+                  </pic:spPr>
+                </pic:pic>
+              </a:graphicData>
+            </a:graphic>
+          </wp:inline>
+        </w:drawing>
+      </w:r>
+    </w:p>
+    <w:p>
+      <w:pPr>
+        <w:pStyle w:val="ListParagraph"/>
+        <w:spacing w:line="276" w:lineRule="auto"/>
+        <w:jc w:val="center"/>
+        <w:rPr>
+          <w:rFonts w:cs="Times New Roman"/>
+          <w:i/>
+          <w:iCs/>
+        </w:rPr>
+      </w:pPr>
+      <w:r>
+        <w:rPr>
+          <w:rFonts w:cs="Times New Roman"/>
+          <w:b/>
+          <w:bCs/>
+          <w:i/>
+          <w:iCs/>
+        </w:rPr>
+        <w:t xml:space="preserve">Figure 2 </w:t>
+      </w:r>
+      <w:r>
+        <w:rPr>
+          <w:rFonts w:cs="Times New Roman"/>
+          <w:i/>
+          <w:iCs/>
+        </w:rPr>
+        <w:t>-</w:t>
+      </w:r>
+      <w:r>
+        <w:rPr>
+          <w:rFonts w:cs="Times New Roman"/>
+          <w:i/>
+          <w:iCs/>
+        </w:rPr>
+        <w:t xml:space="preserve"> The Thermo raw files needed in this Demo</w:t>
+      </w:r>
+      <w:r>
+        <w:rPr>
+          <w:rFonts w:cs="Times New Roman"/>
+          <w:i/>
+          <w:iCs/>
+        </w:rPr>
+        <w:t xml:space="preserve"> are</w:t>
+      </w:r>
+      <w:r>
+        <w:rPr>
+          <w:rFonts w:cs="Times New Roman"/>
+          <w:i/>
+          <w:iCs/>
+        </w:rPr>
+        <w:t xml:space="preserve"> stored on PRIDE.</w:t>
+      </w:r>
+    </w:p>
+    <w:p>
+      <w:pPr>
+        <w:pStyle w:val="ListParagraph"/>
+        <w:spacing w:line="276" w:lineRule="auto"/>
+        <w:jc w:val="both"/>
+        <w:rPr>
+          <w:rFonts w:cs="Times New Roman"/>
+          <w:b/>
+          <w:bCs/>
+        </w:rPr>
+      </w:pPr>
+      <w:r>
+        <w:rPr>
+          <w:rFonts w:cs="Times New Roman"/>
+        </w:rPr>
+        <w:lastRenderedPageBreak/>
+        <w:t xml:space="preserve">When running the workflow, </w:t>
+      </w:r>
+      <w:r>
+        <w:rPr>
+          <w:rFonts w:cs="Times New Roman"/>
+        </w:rPr>
+        <w:t xml:space="preserve">the </w:t>
+      </w:r>
+      <w:r>
+        <w:rPr>
+          <w:rFonts w:cs="Times New Roman"/>
+        </w:rPr>
+        <w:t xml:space="preserve">R code </w:t>
+      </w:r>
+      <w:r>
+        <w:rPr>
+          <w:rFonts w:cs="Times New Roman"/>
+        </w:rPr>
+        <w:t>will call</w:t>
+      </w:r>
+      <w:r>
+        <w:rPr>
+          <w:rFonts w:cs="Times New Roman"/>
+        </w:rPr>
         <w:t xml:space="preserve"> </w:t>
       </w:r>
       <w:r>
         <w:rPr>
           <w:rFonts w:cs="Times New Roman"/>
         </w:rPr>
-        <w:t xml:space="preserve">Note </w:t>
+        <w:t xml:space="preserve">on </w:t>
+      </w:r>
+      <w:r>
+        <w:rPr>
+          <w:rFonts w:cs="Times New Roman"/>
+        </w:rPr>
+        <w:t xml:space="preserve">rawStallion to extract scan-specific information from all Thermo raw files </w:t>
+      </w:r>
+      <w:r>
+        <w:rPr>
+          <w:rFonts w:cs="Times New Roman"/>
+        </w:rPr>
+        <w:t xml:space="preserve">located </w:t>
+      </w:r>
+      <w:r>
+        <w:rPr>
+          <w:rFonts w:cs="Times New Roman"/>
+        </w:rPr>
+        <w:t>in the “rawfiles” folder and write them to corresponding tsv files</w:t>
+      </w:r>
+      <w:r>
+        <w:rPr>
+          <w:rFonts w:cs="Times New Roman"/>
+        </w:rPr>
+        <w:t xml:space="preserve">. </w:t>
+      </w:r>
+      <w:r>
+        <w:rPr>
+          <w:rFonts w:cs="Times New Roman"/>
+        </w:rPr>
+        <w:t>The raw files are not needed anymore after this point.</w:t>
+      </w:r>
+    </w:p>
+    <w:p>
+      <w:pPr>
+        <w:pStyle w:val="ListParagraph"/>
+        <w:spacing w:line="276" w:lineRule="auto"/>
+        <w:jc w:val="both"/>
+        <w:rPr>
+          <w:rFonts w:cs="Times New Roman"/>
+        </w:rPr>
+      </w:pPr>
+    </w:p>
+    <w:p>
+      <w:pPr>
+        <w:pStyle w:val="ListParagraph"/>
+        <w:spacing w:line="276" w:lineRule="auto"/>
+        <w:jc w:val="both"/>
+        <w:rPr>
+          <w:rFonts w:cs="Times New Roman"/>
+        </w:rPr>
+      </w:pPr>
+      <w:r>
+        <w:rPr>
+          <w:rFonts w:cs="Times New Roman"/>
+        </w:rPr>
+        <w:t>Please n</w:t>
+      </w:r>
+      <w:r>
+        <w:rPr>
+          <w:rFonts w:cs="Times New Roman"/>
+        </w:rPr>
+        <w:t xml:space="preserve">ote </w:t>
       </w:r>
       <w:r>
         <w:rPr>
@@ -1502,13 +1843,31 @@
         <w:rPr>
           <w:rFonts w:cs="Times New Roman"/>
         </w:rPr>
-        <w:t xml:space="preserve">can be made </w:t>
-      </w:r>
-      <w:r>
-        <w:rPr>
-          <w:rFonts w:cs="Times New Roman"/>
-        </w:rPr>
-        <w:t>shorter</w:t>
+        <w:t xml:space="preserve">can </w:t>
+      </w:r>
+      <w:r>
+        <w:rPr>
+          <w:rFonts w:cs="Times New Roman"/>
+        </w:rPr>
+        <w:t xml:space="preserve">also be run by </w:t>
+      </w:r>
+      <w:r>
+        <w:rPr>
+          <w:rFonts w:cs="Times New Roman"/>
+        </w:rPr>
+        <w:t xml:space="preserve">directly </w:t>
+      </w:r>
+      <w:r>
+        <w:rPr>
+          <w:rFonts w:cs="Times New Roman"/>
+        </w:rPr>
+        <w:t>using</w:t>
+      </w:r>
+      <w:r>
+        <w:rPr>
+          <w:rFonts w:cs="Times New Roman"/>
+        </w:rPr>
+        <w:t xml:space="preserve"> the tsv files</w:t>
       </w:r>
       <w:r>
         <w:rPr>
@@ -1520,67 +1879,88 @@
         <w:rPr>
           <w:rFonts w:cs="Times New Roman"/>
         </w:rPr>
-        <w:t>by skipping directly to the tsv files</w:t>
-      </w:r>
-      <w:r>
-        <w:rPr>
-          <w:rFonts w:cs="Times New Roman"/>
-        </w:rPr>
-        <w:t xml:space="preserve"> and placing them in the folder “rawfiles”</w:t>
-      </w:r>
-      <w:r>
-        <w:rPr>
-          <w:rFonts w:cs="Times New Roman"/>
-        </w:rPr>
-        <w:t xml:space="preserve"> instead</w:t>
-      </w:r>
-      <w:r>
-        <w:rPr>
-          <w:rFonts w:cs="Times New Roman"/>
-        </w:rPr>
-        <w:t xml:space="preserve"> (</w:t>
-      </w:r>
-      <w:r>
-        <w:rPr>
-          <w:rFonts w:cs="Times New Roman"/>
-        </w:rPr>
-        <w:t xml:space="preserve">please </w:t>
-      </w:r>
-      <w:r>
-        <w:rPr>
-          <w:rFonts w:cs="Times New Roman"/>
-        </w:rPr>
-        <w:t xml:space="preserve">see </w:t>
-      </w:r>
-      <w:r>
-        <w:rPr>
-          <w:rFonts w:cs="Times New Roman"/>
-        </w:rPr>
-        <w:t>Figure 3 below</w:t>
-      </w:r>
-      <w:r>
-        <w:rPr>
-          <w:rFonts w:cs="Times New Roman"/>
-        </w:rPr>
-        <w:t>)</w:t>
-      </w:r>
-      <w:r>
-        <w:rPr>
-          <w:rFonts w:cs="Times New Roman"/>
-        </w:rPr>
-        <w:t xml:space="preserve">. The tsv files are </w:t>
-      </w:r>
-      <w:r>
-        <w:rPr>
-          <w:rFonts w:cs="Times New Roman"/>
-        </w:rPr>
-        <w:t xml:space="preserve">also </w:t>
-      </w:r>
-      <w:r>
-        <w:rPr>
-          <w:rFonts w:cs="Times New Roman"/>
-        </w:rPr>
-        <w:t>available on PRIDE (identifier PXD040449) and stored as “rawStallion_tsvfiles.zip”</w:t>
+        <w:t xml:space="preserve">that </w:t>
+      </w:r>
+      <w:r>
+        <w:rPr>
+          <w:rFonts w:cs="Times New Roman"/>
+        </w:rPr>
+        <w:t xml:space="preserve">the </w:t>
+      </w:r>
+      <w:r>
+        <w:rPr>
+          <w:rFonts w:cs="Times New Roman"/>
+        </w:rPr>
+        <w:t xml:space="preserve">rawStallion </w:t>
+      </w:r>
+      <w:r>
+        <w:rPr>
+          <w:rFonts w:cs="Times New Roman"/>
+        </w:rPr>
+        <w:t xml:space="preserve">tool </w:t>
+      </w:r>
+      <w:r>
+        <w:rPr>
+          <w:rFonts w:cs="Times New Roman"/>
+        </w:rPr>
+        <w:t xml:space="preserve">would </w:t>
+      </w:r>
+      <w:r>
+        <w:rPr>
+          <w:rFonts w:cs="Times New Roman"/>
+        </w:rPr>
+        <w:t>extract from the raw files</w:t>
+      </w:r>
+      <w:r>
+        <w:rPr>
+          <w:rFonts w:cs="Times New Roman"/>
+        </w:rPr>
+        <w:t>.</w:t>
+      </w:r>
+      <w:r>
+        <w:rPr>
+          <w:rFonts w:cs="Times New Roman"/>
+        </w:rPr>
+        <w:t xml:space="preserve"> </w:t>
+      </w:r>
+      <w:r>
+        <w:rPr>
+          <w:rFonts w:cs="Times New Roman"/>
+        </w:rPr>
+        <w:t xml:space="preserve">This is especially relevant for users without direct access to a windows OS, which is a requirement for rawStallion. </w:t>
+      </w:r>
+      <w:r>
+        <w:rPr>
+          <w:rFonts w:cs="Times New Roman"/>
+        </w:rPr>
+        <w:t>The tsv files are available on PRIDE (identifier PXD040449</w:t>
+      </w:r>
+      <w:r>
+        <w:rPr>
+          <w:rFonts w:cs="Times New Roman"/>
+        </w:rPr>
+        <w:t xml:space="preserve">, </w:t>
+      </w:r>
+      <w:hyperlink r:id="rId11" w:history="1">
+        <w:r>
+          <w:rPr>
+            <w:rStyle w:val="Hyperlink"/>
+            <w:rFonts w:cs="Times New Roman"/>
+          </w:rPr>
+          <w:t>https://www.ebi.ac.uk/pride/archive/projects/PXD040449</w:t>
+        </w:r>
+      </w:hyperlink>
+      <w:r>
+        <w:rPr>
+          <w:rFonts w:cs="Times New Roman"/>
+        </w:rPr>
+        <w:t>) and stored as “rawStallion_tsvfiles.zip”</w:t>
+      </w:r>
+      <w:r>
+        <w:rPr>
+          <w:rFonts w:cs="Times New Roman"/>
+        </w:rPr>
+        <w:t xml:space="preserve"> as the first item in the list</w:t>
       </w:r>
       <w:r>
         <w:rPr>
@@ -1591,6 +1971,15 @@
     </w:p>
     <w:p>
       <w:pPr>
+        <w:spacing w:line="276" w:lineRule="auto"/>
+        <w:jc w:val="both"/>
+        <w:rPr>
+          <w:rFonts w:cs="Times New Roman"/>
+        </w:rPr>
+      </w:pPr>
+    </w:p>
+    <w:p>
+      <w:pPr>
         <w:pStyle w:val="ListParagraph"/>
         <w:spacing w:line="276" w:lineRule="auto"/>
         <w:jc w:val="center"/>
@@ -1603,11 +1992,10 @@
           <w:rFonts w:cs="Times New Roman"/>
           <w:noProof/>
         </w:rPr>
-        <w:lastRenderedPageBreak/>
         <w:drawing>
-          <wp:inline distT="0" distB="0" distL="0" distR="0" wp14:anchorId="12941FA2" wp14:editId="1261AB7A">
-            <wp:extent cx="5400724" cy="3143680"/>
-            <wp:effectExtent l="0" t="0" r="0" b="6350"/>
+          <wp:inline distT="0" distB="0" distL="0" distR="0" wp14:anchorId="12941FA2" wp14:editId="25E574C0">
+            <wp:extent cx="5225281" cy="2822188"/>
+            <wp:effectExtent l="0" t="0" r="0" b="0"/>
             <wp:docPr id="1596167184" name="Picture 1" descr="A screenshot of a computer&#10;&#10;Description automatically generated"/>
             <wp:cNvGraphicFramePr>
               <a:graphicFrameLocks xmlns:a="http://schemas.openxmlformats.org/drawingml/2006/main" noChangeAspect="1"/>
@@ -1619,20 +2007,27 @@
                     <pic:cNvPr id="1596167184" name="Picture 1" descr="A screenshot of a computer&#10;&#10;Description automatically generated"/>
                     <pic:cNvPicPr/>
                   </pic:nvPicPr>
-                  <pic:blipFill>
-                    <a:blip r:embed="rId9"/>
-                    <a:stretch>
-                      <a:fillRect/>
-                    </a:stretch>
+                  <pic:blipFill rotWithShape="1">
+                    <a:blip r:embed="rId12"/>
+                    <a:srcRect t="7213"/>
+                    <a:stretch/>
                   </pic:blipFill>
-                  <pic:spPr>
+                  <pic:spPr bwMode="auto">
                     <a:xfrm>
                       <a:off x="0" y="0"/>
-                      <a:ext cx="5418641" cy="3154109"/>
+                      <a:ext cx="5303202" cy="2864273"/>
                     </a:xfrm>
                     <a:prstGeom prst="rect">
                       <a:avLst/>
                     </a:prstGeom>
+                    <a:ln>
+                      <a:noFill/>
+                    </a:ln>
+                    <a:extLst>
+                      <a:ext uri="{53640926-AAD7-44D8-BBD7-CCE9431645EC}">
+                        <a14:shadowObscured xmlns:a14="http://schemas.microsoft.com/office/drawing/2010/main"/>
+                      </a:ext>
+                    </a:extLst>
                   </pic:spPr>
                 </pic:pic>
               </a:graphicData>
@@ -1644,7 +2039,15 @@
     <w:p>
       <w:pPr>
         <w:spacing w:line="276" w:lineRule="auto"/>
-        <w:jc w:val="center"/>
+        <w:ind w:left="720"/>
+        <w:jc w:val="both"/>
+        <w:rPr>
+          <w:rFonts w:cs="Times New Roman"/>
+          <w:i/>
+          <w:iCs/>
+        </w:rPr>
+      </w:pPr>
+      <w:r>
         <w:rPr>
           <w:rFonts w:cs="Times New Roman"/>
           <w:b/>
@@ -1652,7 +2055,8 @@
           <w:i/>
           <w:iCs/>
         </w:rPr>
-      </w:pPr>
+        <w:t xml:space="preserve">Figure </w:t>
+      </w:r>
       <w:r>
         <w:rPr>
           <w:rFonts w:cs="Times New Roman"/>
@@ -1661,7 +2065,23 @@
           <w:i/>
           <w:iCs/>
         </w:rPr>
-        <w:t>Figure 2</w:t>
+        <w:t>3</w:t>
+      </w:r>
+      <w:r>
+        <w:rPr>
+          <w:rFonts w:cs="Times New Roman"/>
+          <w:i/>
+          <w:iCs/>
+        </w:rPr>
+        <w:t xml:space="preserve"> </w:t>
+      </w:r>
+      <w:r>
+        <w:rPr>
+          <w:rFonts w:cs="Times New Roman"/>
+          <w:i/>
+          <w:iCs/>
+        </w:rPr>
+        <w:t>-</w:t>
       </w:r>
       <w:r>
         <w:rPr>
@@ -1671,9 +2091,174 @@
           <w:i/>
           <w:iCs/>
         </w:rPr>
-        <w:t xml:space="preserve"> -</w:t>
-      </w:r>
-      <w:r>
+        <w:t xml:space="preserve"> </w:t>
+      </w:r>
+      <w:r>
+        <w:rPr>
+          <w:rFonts w:cs="Times New Roman"/>
+          <w:i/>
+          <w:iCs/>
+        </w:rPr>
+        <w:t xml:space="preserve">The </w:t>
+      </w:r>
+      <w:r>
+        <w:rPr>
+          <w:rFonts w:cs="Times New Roman"/>
+          <w:i/>
+          <w:iCs/>
+        </w:rPr>
+        <w:t xml:space="preserve">optional </w:t>
+      </w:r>
+      <w:r>
+        <w:rPr>
+          <w:rFonts w:cs="Times New Roman"/>
+          <w:i/>
+          <w:iCs/>
+        </w:rPr>
+        <w:t>tsv files</w:t>
+      </w:r>
+      <w:r>
+        <w:rPr>
+          <w:rFonts w:cs="Times New Roman"/>
+          <w:i/>
+          <w:iCs/>
+        </w:rPr>
+        <w:t xml:space="preserve"> </w:t>
+      </w:r>
+      <w:r>
+        <w:rPr>
+          <w:rFonts w:cs="Times New Roman"/>
+          <w:i/>
+          <w:iCs/>
+        </w:rPr>
+        <w:t>for</w:t>
+      </w:r>
+      <w:r>
+        <w:rPr>
+          <w:rFonts w:cs="Times New Roman"/>
+          <w:i/>
+          <w:iCs/>
+        </w:rPr>
+        <w:t xml:space="preserve"> this </w:t>
+      </w:r>
+      <w:r>
+        <w:rPr>
+          <w:rFonts w:cs="Times New Roman"/>
+          <w:i/>
+          <w:iCs/>
+        </w:rPr>
+        <w:t>Demo are</w:t>
+      </w:r>
+      <w:r>
+        <w:rPr>
+          <w:rFonts w:cs="Times New Roman"/>
+          <w:i/>
+          <w:iCs/>
+        </w:rPr>
+        <w:t xml:space="preserve"> also</w:t>
+      </w:r>
+      <w:r>
+        <w:rPr>
+          <w:rFonts w:cs="Times New Roman"/>
+          <w:i/>
+          <w:iCs/>
+        </w:rPr>
+        <w:t xml:space="preserve"> </w:t>
+      </w:r>
+      <w:r>
+        <w:rPr>
+          <w:rFonts w:cs="Times New Roman"/>
+          <w:i/>
+          <w:iCs/>
+        </w:rPr>
+        <w:t xml:space="preserve">stored </w:t>
+      </w:r>
+      <w:r>
+        <w:rPr>
+          <w:rFonts w:cs="Times New Roman"/>
+          <w:i/>
+          <w:iCs/>
+        </w:rPr>
+        <w:t>on PRIDE</w:t>
+      </w:r>
+      <w:r>
+        <w:rPr>
+          <w:rFonts w:cs="Times New Roman"/>
+          <w:i/>
+          <w:iCs/>
+        </w:rPr>
+        <w:t xml:space="preserve">. </w:t>
+      </w:r>
+      <w:r>
+        <w:rPr>
+          <w:rFonts w:cs="Times New Roman"/>
+          <w:i/>
+          <w:iCs/>
+        </w:rPr>
+        <w:t>By using the tsv</w:t>
+      </w:r>
+      <w:r>
+        <w:rPr>
+          <w:rFonts w:cs="Times New Roman"/>
+          <w:i/>
+          <w:iCs/>
+        </w:rPr>
+        <w:t xml:space="preserve"> </w:t>
+      </w:r>
+      <w:r>
+        <w:rPr>
+          <w:rFonts w:cs="Times New Roman"/>
+          <w:i/>
+          <w:iCs/>
+        </w:rPr>
+        <w:t>files</w:t>
+      </w:r>
+      <w:r>
+        <w:rPr>
+          <w:rFonts w:cs="Times New Roman"/>
+          <w:i/>
+          <w:iCs/>
+        </w:rPr>
+        <w:t xml:space="preserve"> directly</w:t>
+      </w:r>
+      <w:r>
+        <w:rPr>
+          <w:rFonts w:cs="Times New Roman"/>
+          <w:i/>
+          <w:iCs/>
+        </w:rPr>
+        <w:t>,</w:t>
+      </w:r>
+      <w:r>
+        <w:rPr>
+          <w:rFonts w:cs="Times New Roman"/>
+          <w:i/>
+          <w:iCs/>
+        </w:rPr>
+        <w:t xml:space="preserve"> </w:t>
+      </w:r>
+      <w:r>
+        <w:rPr>
+          <w:rFonts w:cs="Times New Roman"/>
+          <w:i/>
+          <w:iCs/>
+        </w:rPr>
+        <w:t xml:space="preserve">a user can </w:t>
+      </w:r>
+      <w:r>
+        <w:rPr>
+          <w:rFonts w:cs="Times New Roman"/>
+          <w:i/>
+          <w:iCs/>
+        </w:rPr>
+        <w:t>run the demo without the rawStallion tool.</w:t>
+      </w:r>
+    </w:p>
+    <w:p>
+      <w:pPr>
+        <w:spacing w:line="276" w:lineRule="auto"/>
+        <w:ind w:left="720"/>
+        <w:jc w:val="both"/>
         <w:rPr>
           <w:rFonts w:cs="Times New Roman"/>
           <w:b/>
@@ -1681,9 +2266,138 @@
           <w:i/>
           <w:iCs/>
         </w:rPr>
-        <w:t xml:space="preserve"> tsv files for Demo available on PRIDE</w:t>
-      </w:r>
-      <w:r>
+      </w:pPr>
+    </w:p>
+    <w:p>
+      <w:pPr>
+        <w:spacing w:line="276" w:lineRule="auto"/>
+        <w:jc w:val="center"/>
+        <w:rPr>
+          <w:rFonts w:cs="Times New Roman"/>
+        </w:rPr>
+      </w:pPr>
+    </w:p>
+    <w:p>
+      <w:pPr>
+        <w:spacing w:line="276" w:lineRule="auto"/>
+        <w:ind w:left="720"/>
+        <w:rPr>
+          <w:rFonts w:cs="Times New Roman"/>
+        </w:rPr>
+      </w:pPr>
+      <w:r>
+        <w:rPr>
+          <w:rFonts w:cs="Times New Roman"/>
+        </w:rPr>
+        <w:t xml:space="preserve">Please unzip </w:t>
+      </w:r>
+      <w:r>
+        <w:rPr>
+          <w:rFonts w:cs="Times New Roman"/>
+        </w:rPr>
+        <w:t>“</w:t>
+      </w:r>
+      <w:r>
+        <w:rPr>
+          <w:rFonts w:cs="Times New Roman"/>
+        </w:rPr>
+        <w:t>rawStallion_tsvfiles.zip</w:t>
+      </w:r>
+      <w:r>
+        <w:rPr>
+          <w:rFonts w:cs="Times New Roman"/>
+        </w:rPr>
+        <w:t>”</w:t>
+      </w:r>
+      <w:r>
+        <w:rPr>
+          <w:rFonts w:cs="Times New Roman"/>
+        </w:rPr>
+        <w:t xml:space="preserve">, and </w:t>
+      </w:r>
+      <w:r>
+        <w:rPr>
+          <w:rFonts w:cs="Times New Roman"/>
+        </w:rPr>
+        <w:t>put</w:t>
+      </w:r>
+      <w:r>
+        <w:rPr>
+          <w:rFonts w:cs="Times New Roman"/>
+        </w:rPr>
+        <w:t xml:space="preserve"> </w:t>
+      </w:r>
+      <w:r>
+        <w:rPr>
+          <w:rFonts w:cs="Times New Roman"/>
+        </w:rPr>
+        <w:t xml:space="preserve">the tsv files into </w:t>
+      </w:r>
+      <w:r>
+        <w:rPr>
+          <w:rFonts w:cs="Times New Roman"/>
+        </w:rPr>
+        <w:t xml:space="preserve">the </w:t>
+      </w:r>
+      <w:r>
+        <w:rPr>
+          <w:rFonts w:cs="Times New Roman"/>
+        </w:rPr>
+        <w:t>“</w:t>
+      </w:r>
+      <w:r>
+        <w:rPr>
+          <w:rFonts w:cs="Times New Roman"/>
+        </w:rPr>
+        <w:t>rawfiles</w:t>
+      </w:r>
+      <w:r>
+        <w:rPr>
+          <w:rFonts w:cs="Times New Roman"/>
+        </w:rPr>
+        <w:t>” subdirectory</w:t>
+      </w:r>
+      <w:r>
+        <w:rPr>
+          <w:rFonts w:cs="Times New Roman"/>
+        </w:rPr>
+        <w:t xml:space="preserve"> (see Figure 4)</w:t>
+      </w:r>
+      <w:r>
+        <w:rPr>
+          <w:rFonts w:cs="Times New Roman"/>
+        </w:rPr>
+        <w:t>.</w:t>
+      </w:r>
+      <w:r>
+        <w:rPr>
+          <w:rFonts w:cs="Times New Roman"/>
+        </w:rPr>
+        <w:t xml:space="preserve"> Note that there two tsv</w:t>
+      </w:r>
+      <w:r>
+        <w:rPr>
+          <w:rFonts w:cs="Times New Roman"/>
+        </w:rPr>
+        <w:t xml:space="preserve"> </w:t>
+      </w:r>
+      <w:r>
+        <w:rPr>
+          <w:rFonts w:cs="Times New Roman"/>
+        </w:rPr>
+        <w:t>files per Thermo raw file – this is intended</w:t>
+      </w:r>
+      <w:r>
+        <w:rPr>
+          <w:rFonts w:cs="Times New Roman"/>
+        </w:rPr>
+        <w:t>.</w:t>
+      </w:r>
+    </w:p>
+    <w:p>
+      <w:pPr>
+        <w:spacing w:line="276" w:lineRule="auto"/>
+        <w:jc w:val="center"/>
         <w:rPr>
           <w:rFonts w:cs="Times New Roman"/>
           <w:b/>
@@ -1691,8 +2405,7 @@
           <w:i/>
           <w:iCs/>
         </w:rPr>
-        <w:t>.</w:t>
-      </w:r>
+      </w:pPr>
     </w:p>
     <w:p>
       <w:pPr>
@@ -1706,41 +2419,15 @@
           <w:iCs/>
         </w:rPr>
       </w:pPr>
-    </w:p>
-    <w:p>
-      <w:pPr>
-        <w:spacing w:line="276" w:lineRule="auto"/>
-        <w:jc w:val="center"/>
-        <w:rPr>
-          <w:rFonts w:cs="Times New Roman"/>
-          <w:b/>
-          <w:bCs/>
-          <w:i/>
-          <w:iCs/>
-        </w:rPr>
-      </w:pPr>
-    </w:p>
-    <w:p>
-      <w:pPr>
-        <w:spacing w:line="276" w:lineRule="auto"/>
-        <w:jc w:val="center"/>
-        <w:rPr>
-          <w:rFonts w:cs="Times New Roman"/>
-          <w:b/>
-          <w:bCs/>
-          <w:i/>
-          <w:iCs/>
-        </w:rPr>
-      </w:pPr>
       <w:r>
         <w:rPr>
           <w:rFonts w:cs="Times New Roman"/>
           <w:noProof/>
         </w:rPr>
         <w:drawing>
-          <wp:inline distT="0" distB="0" distL="0" distR="0" wp14:anchorId="4E6ED036" wp14:editId="0C368B33">
-            <wp:extent cx="5613570" cy="1991763"/>
-            <wp:effectExtent l="0" t="0" r="0" b="2540"/>
+          <wp:inline distT="0" distB="0" distL="0" distR="0" wp14:anchorId="4E6ED036" wp14:editId="76F0EB71">
+            <wp:extent cx="5079697" cy="1802338"/>
+            <wp:effectExtent l="0" t="0" r="635" b="1270"/>
             <wp:docPr id="822974036" name="Picture 822974036" descr="A screenshot of a computer&#10;&#10;Description automatically generated"/>
             <wp:cNvGraphicFramePr>
               <a:graphicFrameLocks xmlns:a="http://schemas.openxmlformats.org/drawingml/2006/main" noChangeAspect="1"/>
@@ -1753,7 +2440,7 @@
                     <pic:cNvPicPr/>
                   </pic:nvPicPr>
                   <pic:blipFill>
-                    <a:blip r:embed="rId10"/>
+                    <a:blip r:embed="rId13"/>
                     <a:stretch>
                       <a:fillRect/>
                     </a:stretch>
@@ -1761,7 +2448,7 @@
                   <pic:spPr>
                     <a:xfrm>
                       <a:off x="0" y="0"/>
-                      <a:ext cx="5703954" cy="2023832"/>
+                      <a:ext cx="5169017" cy="1834030"/>
                     </a:xfrm>
                     <a:prstGeom prst="rect">
                       <a:avLst/>
@@ -1777,7 +2464,8 @@
     <w:p>
       <w:pPr>
         <w:spacing w:line="276" w:lineRule="auto"/>
-        <w:jc w:val="center"/>
+        <w:ind w:left="720"/>
+        <w:jc w:val="both"/>
         <w:rPr>
           <w:rFonts w:cs="Times New Roman"/>
           <w:b/>
@@ -1794,7 +2482,7 @@
           <w:i/>
           <w:iCs/>
         </w:rPr>
-        <w:t xml:space="preserve">Figure 3 </w:t>
+        <w:t xml:space="preserve">Figure </w:t>
       </w:r>
       <w:r>
         <w:rPr>
@@ -1804,7 +2492,7 @@
           <w:i/>
           <w:iCs/>
         </w:rPr>
-        <w:t>-</w:t>
+        <w:t>4</w:t>
       </w:r>
       <w:r>
         <w:rPr>
@@ -1814,13 +2502,83 @@
           <w:i/>
           <w:iCs/>
         </w:rPr>
-        <w:t xml:space="preserve"> tsv files for Demo in the </w:t>
-      </w:r>
-      <w:r>
-        <w:rPr>
-          <w:rFonts w:cs="Times New Roman"/>
-          <w:b/>
-          <w:bCs/>
+        <w:t xml:space="preserve"> </w:t>
+      </w:r>
+      <w:r>
+        <w:rPr>
+          <w:rFonts w:cs="Times New Roman"/>
+          <w:i/>
+          <w:iCs/>
+        </w:rPr>
+        <w:t>-</w:t>
+      </w:r>
+      <w:r>
+        <w:rPr>
+          <w:rFonts w:cs="Times New Roman"/>
+          <w:i/>
+          <w:iCs/>
+        </w:rPr>
+        <w:t xml:space="preserve"> </w:t>
+      </w:r>
+      <w:r>
+        <w:rPr>
+          <w:rFonts w:cs="Times New Roman"/>
+          <w:i/>
+          <w:iCs/>
+        </w:rPr>
+        <w:t xml:space="preserve">The </w:t>
+      </w:r>
+      <w:r>
+        <w:rPr>
+          <w:rFonts w:cs="Times New Roman"/>
+          <w:i/>
+          <w:iCs/>
+        </w:rPr>
+        <w:t xml:space="preserve">downloaded </w:t>
+      </w:r>
+      <w:r>
+        <w:rPr>
+          <w:rFonts w:cs="Times New Roman"/>
+          <w:i/>
+          <w:iCs/>
+        </w:rPr>
+        <w:t xml:space="preserve">tsv files </w:t>
+      </w:r>
+      <w:r>
+        <w:rPr>
+          <w:rFonts w:cs="Times New Roman"/>
+          <w:i/>
+          <w:iCs/>
+        </w:rPr>
+        <w:t>for the Demo are</w:t>
+      </w:r>
+      <w:r>
+        <w:rPr>
+          <w:rFonts w:cs="Times New Roman"/>
+          <w:i/>
+          <w:iCs/>
+        </w:rPr>
+        <w:t xml:space="preserve"> </w:t>
+      </w:r>
+      <w:r>
+        <w:rPr>
+          <w:rFonts w:cs="Times New Roman"/>
+          <w:i/>
+          <w:iCs/>
+        </w:rPr>
+        <w:t>stored</w:t>
+      </w:r>
+      <w:r>
+        <w:rPr>
+          <w:rFonts w:cs="Times New Roman"/>
+          <w:i/>
+          <w:iCs/>
+        </w:rPr>
+        <w:t xml:space="preserve"> in the </w:t>
+      </w:r>
+      <w:r>
+        <w:rPr>
+          <w:rFonts w:cs="Times New Roman"/>
           <w:i/>
           <w:iCs/>
         </w:rPr>
@@ -1829,8 +2587,6 @@
       <w:r>
         <w:rPr>
           <w:rFonts w:cs="Times New Roman"/>
-          <w:b/>
-          <w:bCs/>
           <w:i/>
           <w:iCs/>
         </w:rPr>
@@ -1839,8 +2595,6 @@
       <w:r>
         <w:rPr>
           <w:rFonts w:cs="Times New Roman"/>
-          <w:b/>
-          <w:bCs/>
           <w:i/>
           <w:iCs/>
         </w:rPr>
@@ -1849,34 +2603,168 @@
       <w:r>
         <w:rPr>
           <w:rFonts w:cs="Times New Roman"/>
-          <w:b/>
-          <w:bCs/>
-          <w:i/>
-          <w:iCs/>
-        </w:rPr>
-        <w:t xml:space="preserve"> folder</w:t>
-      </w:r>
-      <w:r>
-        <w:rPr>
-          <w:rFonts w:cs="Times New Roman"/>
-          <w:b/>
-          <w:bCs/>
+          <w:i/>
+          <w:iCs/>
+        </w:rPr>
+        <w:t xml:space="preserve"> </w:t>
+      </w:r>
+      <w:r>
+        <w:rPr>
+          <w:rFonts w:cs="Times New Roman"/>
+          <w:i/>
+          <w:iCs/>
+        </w:rPr>
+        <w:t>subdirectory</w:t>
+      </w:r>
+      <w:r>
+        <w:rPr>
+          <w:rFonts w:cs="Times New Roman"/>
           <w:i/>
           <w:iCs/>
         </w:rPr>
         <w:t>.</w:t>
       </w:r>
-    </w:p>
-    <w:p>
-      <w:pPr>
-        <w:spacing w:line="276" w:lineRule="auto"/>
-        <w:jc w:val="center"/>
-        <w:rPr>
-          <w:rFonts w:cs="Times New Roman"/>
-          <w:b/>
-          <w:bCs/>
-          <w:i/>
-          <w:iCs/>
+      <w:r>
+        <w:rPr>
+          <w:rFonts w:cs="Times New Roman"/>
+          <w:i/>
+          <w:iCs/>
+        </w:rPr>
+        <w:t xml:space="preserve"> </w:t>
+      </w:r>
+      <w:r>
+        <w:rPr>
+          <w:rFonts w:cs="Times New Roman"/>
+          <w:i/>
+          <w:iCs/>
+        </w:rPr>
+        <w:t>Running</w:t>
+      </w:r>
+      <w:r>
+        <w:rPr>
+          <w:rFonts w:cs="Times New Roman"/>
+          <w:i/>
+          <w:iCs/>
+        </w:rPr>
+        <w:t xml:space="preserve"> the rawStallion tool on the Thermo raw files </w:t>
+      </w:r>
+      <w:r>
+        <w:rPr>
+          <w:rFonts w:cs="Times New Roman"/>
+          <w:i/>
+          <w:iCs/>
+        </w:rPr>
+        <w:t>will lead to the same file setup</w:t>
+      </w:r>
+      <w:r>
+        <w:rPr>
+          <w:rFonts w:cs="Times New Roman"/>
+          <w:i/>
+          <w:iCs/>
+        </w:rPr>
+        <w:t>.</w:t>
+      </w:r>
+    </w:p>
+    <w:p>
+      <w:pPr>
+        <w:spacing w:line="276" w:lineRule="auto"/>
+        <w:ind w:left="720"/>
+        <w:jc w:val="both"/>
+        <w:rPr>
+          <w:rFonts w:cs="Times New Roman"/>
+        </w:rPr>
+      </w:pPr>
+      <w:r>
+        <w:rPr>
+          <w:rFonts w:cs="Times New Roman"/>
+        </w:rPr>
+        <w:lastRenderedPageBreak/>
+        <w:t xml:space="preserve">Regardless of whether you run the </w:t>
+      </w:r>
+      <w:r>
+        <w:rPr>
+          <w:rFonts w:cs="Times New Roman"/>
+        </w:rPr>
+        <w:t>d</w:t>
+      </w:r>
+      <w:r>
+        <w:rPr>
+          <w:rFonts w:cs="Times New Roman"/>
+        </w:rPr>
+        <w:t xml:space="preserve">emo with the </w:t>
+      </w:r>
+      <w:r>
+        <w:rPr>
+          <w:rFonts w:cs="Times New Roman"/>
+        </w:rPr>
+        <w:t xml:space="preserve">Thermo </w:t>
+      </w:r>
+      <w:r>
+        <w:rPr>
+          <w:rFonts w:cs="Times New Roman"/>
+        </w:rPr>
+        <w:t>raw files</w:t>
+      </w:r>
+      <w:r>
+        <w:rPr>
+          <w:rFonts w:cs="Times New Roman"/>
+        </w:rPr>
+        <w:t xml:space="preserve"> (and rawStallion),</w:t>
+      </w:r>
+      <w:r>
+        <w:rPr>
+          <w:rFonts w:cs="Times New Roman"/>
+        </w:rPr>
+        <w:t xml:space="preserve"> or </w:t>
+      </w:r>
+      <w:r>
+        <w:rPr>
+          <w:rFonts w:cs="Times New Roman"/>
+        </w:rPr>
+        <w:t xml:space="preserve">instead </w:t>
+      </w:r>
+      <w:r>
+        <w:rPr>
+          <w:rFonts w:cs="Times New Roman"/>
+        </w:rPr>
+        <w:t xml:space="preserve">with the tsv files only, the </w:t>
+      </w:r>
+      <w:r>
+        <w:rPr>
+          <w:rFonts w:cs="Times New Roman"/>
+        </w:rPr>
+        <w:t xml:space="preserve">workflow will use the same R code and the </w:t>
+      </w:r>
+      <w:r>
+        <w:rPr>
+          <w:rFonts w:cs="Times New Roman"/>
+        </w:rPr>
+        <w:t>result</w:t>
+      </w:r>
+      <w:r>
+        <w:rPr>
+          <w:rFonts w:cs="Times New Roman"/>
+        </w:rPr>
+        <w:t>s</w:t>
+      </w:r>
+      <w:r>
+        <w:rPr>
+          <w:rFonts w:cs="Times New Roman"/>
+        </w:rPr>
+        <w:t xml:space="preserve"> will be </w:t>
+      </w:r>
+      <w:r>
+        <w:rPr>
+          <w:rFonts w:cs="Times New Roman"/>
+        </w:rPr>
+        <w:t>identical.</w:t>
+      </w:r>
+    </w:p>
+    <w:p>
+      <w:pPr>
+        <w:spacing w:line="276" w:lineRule="auto"/>
+        <w:rPr>
+          <w:rFonts w:cs="Times New Roman"/>
         </w:rPr>
       </w:pPr>
     </w:p>
@@ -1928,7 +2816,19 @@
         <w:rPr>
           <w:rFonts w:cs="Times New Roman"/>
         </w:rPr>
-        <w:t xml:space="preserve">using Thermo </w:t>
+        <w:t xml:space="preserve">using </w:t>
+      </w:r>
+      <w:r>
+        <w:rPr>
+          <w:rFonts w:cs="Times New Roman"/>
+        </w:rPr>
+        <w:t xml:space="preserve">the </w:t>
+      </w:r>
+      <w:r>
+        <w:rPr>
+          <w:rFonts w:cs="Times New Roman"/>
+        </w:rPr>
+        <w:t xml:space="preserve">Thermo </w:t>
       </w:r>
       <w:proofErr w:type="spellStart"/>
       <w:r>
@@ -1942,13 +2842,13 @@
         <w:rPr>
           <w:rFonts w:cs="Times New Roman"/>
         </w:rPr>
-        <w:t xml:space="preserve"> software </w:t>
-      </w:r>
-      <w:r>
-        <w:rPr>
-          <w:rFonts w:cs="Times New Roman"/>
-        </w:rPr>
-        <w:t>that</w:t>
+        <w:t xml:space="preserve"> software</w:t>
+      </w:r>
+      <w:r>
+        <w:rPr>
+          <w:rFonts w:cs="Times New Roman"/>
+        </w:rPr>
+        <w:t>. rawStallion</w:t>
       </w:r>
       <w:r>
         <w:rPr>
@@ -1960,7 +2860,19 @@
         <w:rPr>
           <w:rFonts w:cs="Times New Roman"/>
         </w:rPr>
-        <w:t>(e.g. noise values, intensity values, etc</w:t>
+        <w:t xml:space="preserve">(e.g. noise values, </w:t>
+      </w:r>
+      <w:r>
+        <w:rPr>
+          <w:rFonts w:cs="Times New Roman"/>
+        </w:rPr>
+        <w:t xml:space="preserve">m/z values, </w:t>
+      </w:r>
+      <w:r>
+        <w:rPr>
+          <w:rFonts w:cs="Times New Roman"/>
+        </w:rPr>
+        <w:t>intensity values, etc</w:t>
       </w:r>
       <w:r>
         <w:rPr>
@@ -2010,7 +2922,7 @@
         </w:rPr>
         <w:t xml:space="preserve"> here: </w:t>
       </w:r>
-      <w:hyperlink r:id="rId11" w:history="1">
+      <w:hyperlink r:id="rId14" w:history="1">
         <w:r>
           <w:rPr>
             <w:rStyle w:val="Hyperlink"/>
@@ -2031,186 +2943,6 @@
         </w:rPr>
         <w:t xml:space="preserve"> </w:t>
       </w:r>
-      <w:r>
-        <w:rPr>
-          <w:rFonts w:cs="Times New Roman"/>
-        </w:rPr>
-        <w:t>For users who don’t have</w:t>
-      </w:r>
-      <w:r>
-        <w:rPr>
-          <w:rFonts w:cs="Times New Roman"/>
-        </w:rPr>
-        <w:t xml:space="preserve"> access to</w:t>
-      </w:r>
-      <w:r>
-        <w:rPr>
-          <w:rFonts w:cs="Times New Roman"/>
-        </w:rPr>
-        <w:t xml:space="preserve"> a</w:t>
-      </w:r>
-      <w:r>
-        <w:rPr>
-          <w:rFonts w:cs="Times New Roman"/>
-        </w:rPr>
-        <w:t xml:space="preserve"> Windows</w:t>
-      </w:r>
-      <w:r>
-        <w:rPr>
-          <w:rFonts w:cs="Times New Roman"/>
-        </w:rPr>
-        <w:t xml:space="preserve"> operating</w:t>
-      </w:r>
-      <w:r>
-        <w:rPr>
-          <w:rFonts w:cs="Times New Roman"/>
-        </w:rPr>
-        <w:t xml:space="preserve"> system, </w:t>
-      </w:r>
-      <w:r>
-        <w:rPr>
-          <w:rFonts w:cs="Times New Roman"/>
-        </w:rPr>
-        <w:t xml:space="preserve">please find </w:t>
-      </w:r>
-      <w:r>
-        <w:rPr>
-          <w:rFonts w:cs="Times New Roman"/>
-        </w:rPr>
-        <w:t>the corresponding tsv files for t</w:t>
-      </w:r>
-      <w:r>
-        <w:rPr>
-          <w:rFonts w:cs="Times New Roman"/>
-        </w:rPr>
-        <w:t>his</w:t>
-      </w:r>
-      <w:r>
-        <w:rPr>
-          <w:rFonts w:cs="Times New Roman"/>
-        </w:rPr>
-        <w:t xml:space="preserve"> demo on </w:t>
-      </w:r>
-      <w:r>
-        <w:rPr>
-          <w:rFonts w:cs="Times New Roman"/>
-        </w:rPr>
-        <w:t>PRIDE (</w:t>
-      </w:r>
-      <w:r>
-        <w:rPr>
-          <w:rFonts w:cs="Times New Roman"/>
-        </w:rPr>
-        <w:t xml:space="preserve">identifier </w:t>
-      </w:r>
-      <w:r>
-        <w:rPr>
-          <w:rFonts w:cs="Times New Roman"/>
-        </w:rPr>
-        <w:t>PXD040449</w:t>
-      </w:r>
-      <w:r>
-        <w:rPr>
-          <w:rFonts w:cs="Times New Roman"/>
-        </w:rPr>
-        <w:t>) as “rawStallion_tsvfiles.zip”.</w:t>
-      </w:r>
-      <w:r>
-        <w:rPr>
-          <w:rFonts w:cs="Times New Roman"/>
-        </w:rPr>
-        <w:t xml:space="preserve"> </w:t>
-      </w:r>
-      <w:r>
-        <w:rPr>
-          <w:rFonts w:cs="Times New Roman"/>
-        </w:rPr>
-        <w:t>Download the</w:t>
-      </w:r>
-      <w:r>
-        <w:rPr>
-          <w:rFonts w:cs="Times New Roman"/>
-        </w:rPr>
-        <w:t xml:space="preserve"> data</w:t>
-      </w:r>
-      <w:r>
-        <w:rPr>
-          <w:rFonts w:cs="Times New Roman"/>
-        </w:rPr>
-        <w:t>, unzip it</w:t>
-      </w:r>
-      <w:r>
-        <w:rPr>
-          <w:rFonts w:cs="Times New Roman"/>
-        </w:rPr>
-        <w:t xml:space="preserve"> and</w:t>
-      </w:r>
-      <w:r>
-        <w:rPr>
-          <w:rFonts w:cs="Times New Roman"/>
-        </w:rPr>
-        <w:t xml:space="preserve"> put</w:t>
-      </w:r>
-      <w:r>
-        <w:rPr>
-          <w:rFonts w:cs="Times New Roman"/>
-        </w:rPr>
-        <w:t xml:space="preserve"> </w:t>
-      </w:r>
-      <w:r>
-        <w:rPr>
-          <w:rFonts w:cs="Times New Roman"/>
-        </w:rPr>
-        <w:t>the</w:t>
-      </w:r>
-      <w:r>
-        <w:rPr>
-          <w:rFonts w:cs="Times New Roman"/>
-        </w:rPr>
-        <w:t xml:space="preserve"> tsv files into the</w:t>
-      </w:r>
-      <w:r>
-        <w:rPr>
-          <w:rFonts w:cs="Times New Roman"/>
-        </w:rPr>
-        <w:t xml:space="preserve"> </w:t>
-      </w:r>
-      <w:r>
-        <w:rPr>
-          <w:rFonts w:cs="Times New Roman"/>
-        </w:rPr>
-        <w:t>“</w:t>
-      </w:r>
-      <w:r>
-        <w:rPr>
-          <w:rFonts w:cs="Times New Roman"/>
-        </w:rPr>
-        <w:t>rawfiles</w:t>
-      </w:r>
-      <w:r>
-        <w:rPr>
-          <w:rFonts w:cs="Times New Roman"/>
-        </w:rPr>
-        <w:t>”</w:t>
-      </w:r>
-      <w:r>
-        <w:rPr>
-          <w:rFonts w:cs="Times New Roman"/>
-        </w:rPr>
-        <w:t xml:space="preserve"> folder</w:t>
-      </w:r>
-      <w:r>
-        <w:rPr>
-          <w:rFonts w:cs="Times New Roman"/>
-        </w:rPr>
-        <w:t xml:space="preserve"> as shown in Figure 3</w:t>
-      </w:r>
-      <w:r>
-        <w:rPr>
-          <w:rFonts w:cs="Times New Roman"/>
-        </w:rPr>
-        <w:t>.</w:t>
-      </w:r>
     </w:p>
     <w:p>
       <w:pPr>
@@ -2236,13 +2968,43 @@
         <w:rPr>
           <w:rFonts w:cs="Times New Roman"/>
         </w:rPr>
-        <w:t xml:space="preserve">Using the tsv files instead of Thermo raw files </w:t>
-      </w:r>
-      <w:r>
-        <w:rPr>
-          <w:rFonts w:cs="Times New Roman"/>
-        </w:rPr>
-        <w:t>allows</w:t>
+        <w:t xml:space="preserve">Note that </w:t>
+      </w:r>
+      <w:r>
+        <w:rPr>
+          <w:rFonts w:cs="Times New Roman"/>
+        </w:rPr>
+        <w:t xml:space="preserve">when running the </w:t>
+      </w:r>
+      <w:r>
+        <w:rPr>
+          <w:rFonts w:cs="Times New Roman"/>
+        </w:rPr>
+        <w:t>R program</w:t>
+      </w:r>
+      <w:r>
+        <w:rPr>
+          <w:rFonts w:cs="Times New Roman"/>
+        </w:rPr>
+        <w:t>, t</w:t>
+      </w:r>
+      <w:r>
+        <w:rPr>
+          <w:rFonts w:cs="Times New Roman"/>
+        </w:rPr>
+        <w:t xml:space="preserve">he rawStallion tool will be called </w:t>
+      </w:r>
+      <w:r>
+        <w:rPr>
+          <w:rFonts w:cs="Times New Roman"/>
+        </w:rPr>
+        <w:t xml:space="preserve">automatically by invoking </w:t>
+      </w:r>
+      <w:r>
+        <w:rPr>
+          <w:rFonts w:cs="Times New Roman"/>
+        </w:rPr>
+        <w:t>OS</w:t>
       </w:r>
       <w:r>
         <w:rPr>
@@ -2254,56 +3016,71 @@
         <w:rPr>
           <w:rFonts w:cs="Times New Roman"/>
         </w:rPr>
-        <w:t>run</w:t>
-      </w:r>
-      <w:r>
-        <w:rPr>
-          <w:rFonts w:cs="Times New Roman"/>
-        </w:rPr>
-        <w:t>ning</w:t>
-      </w:r>
-      <w:r>
-        <w:rPr>
-          <w:rFonts w:cs="Times New Roman"/>
-        </w:rPr>
-        <w:t xml:space="preserve"> the demo </w:t>
-      </w:r>
-      <w:r>
-        <w:rPr>
-          <w:rFonts w:cs="Times New Roman"/>
-        </w:rPr>
-        <w:t xml:space="preserve">without </w:t>
-      </w:r>
-      <w:r>
-        <w:rPr>
-          <w:rFonts w:cs="Times New Roman"/>
-        </w:rPr>
-        <w:t>needing</w:t>
-      </w:r>
-      <w:r>
-        <w:rPr>
-          <w:rFonts w:cs="Times New Roman"/>
-        </w:rPr>
-        <w:t xml:space="preserve"> </w:t>
-      </w:r>
-      <w:r>
-        <w:rPr>
-          <w:rFonts w:cs="Times New Roman"/>
-        </w:rPr>
-        <w:t>rawStallion</w:t>
-      </w:r>
-      <w:r>
-        <w:rPr>
-          <w:rFonts w:cs="Times New Roman"/>
-        </w:rPr>
-        <w:t>.</w:t>
-      </w:r>
-      <w:r>
-        <w:rPr>
-          <w:rFonts w:cs="Times New Roman"/>
-        </w:rPr>
-        <w:t xml:space="preserve"> This is especially relevant for non-Windows OS.</w:t>
-      </w:r>
+        <w:t>command</w:t>
+      </w:r>
+      <w:r>
+        <w:rPr>
+          <w:rFonts w:cs="Times New Roman"/>
+        </w:rPr>
+        <w:t>s</w:t>
+      </w:r>
+      <w:r>
+        <w:rPr>
+          <w:rFonts w:cs="Times New Roman"/>
+        </w:rPr>
+        <w:t xml:space="preserve"> from </w:t>
+      </w:r>
+      <w:r>
+        <w:rPr>
+          <w:rFonts w:cs="Times New Roman"/>
+        </w:rPr>
+        <w:t xml:space="preserve">within R. </w:t>
+      </w:r>
+      <w:r>
+        <w:rPr>
+          <w:rFonts w:cs="Times New Roman"/>
+        </w:rPr>
+        <w:t xml:space="preserve">In other words, </w:t>
+      </w:r>
+      <w:r>
+        <w:rPr>
+          <w:rFonts w:cs="Times New Roman"/>
+        </w:rPr>
+        <w:t xml:space="preserve">the user will only have to </w:t>
+      </w:r>
+      <w:r>
+        <w:rPr>
+          <w:rFonts w:cs="Times New Roman"/>
+        </w:rPr>
+        <w:t xml:space="preserve">run </w:t>
+      </w:r>
+      <w:r>
+        <w:rPr>
+          <w:rFonts w:cs="Times New Roman"/>
+        </w:rPr>
+        <w:t xml:space="preserve">R code and make sure that a) rawStallion is </w:t>
+      </w:r>
+      <w:r>
+        <w:rPr>
+          <w:rFonts w:cs="Times New Roman"/>
+        </w:rPr>
+        <w:t xml:space="preserve">functioning </w:t>
+      </w:r>
+      <w:r>
+        <w:rPr>
+          <w:rFonts w:cs="Times New Roman"/>
+        </w:rPr>
+        <w:t>and located in the directory as shown in Figure 1, and b) the relevant Thermo raw files are located in the “rawfiles” subdirectory.</w:t>
+      </w:r>
+    </w:p>
+    <w:p>
+      <w:pPr>
+        <w:spacing w:line="276" w:lineRule="auto"/>
+        <w:jc w:val="both"/>
+        <w:rPr>
+          <w:rFonts w:cs="Times New Roman"/>
+        </w:rPr>
+      </w:pPr>
     </w:p>
     <w:p>
       <w:pPr>
@@ -2336,18 +3113,42 @@
           <w:b/>
           <w:bCs/>
         </w:rPr>
-        <w:lastRenderedPageBreak/>
         <w:t xml:space="preserve">IM.Rmd </w:t>
       </w:r>
       <w:r>
         <w:rPr>
           <w:rFonts w:cs="Times New Roman"/>
         </w:rPr>
-        <w:t>is the R Markdown script to perform the entire workflow in R. This file is located in the main folder of the repository on GitHub.</w:t>
-      </w:r>
-    </w:p>
-    <w:p>
-      <w:pPr>
+        <w:t>is the R Markdown script t</w:t>
+      </w:r>
+      <w:r>
+        <w:rPr>
+          <w:rFonts w:cs="Times New Roman"/>
+        </w:rPr>
+        <w:t>hat</w:t>
+      </w:r>
+      <w:r>
+        <w:rPr>
+          <w:rFonts w:cs="Times New Roman"/>
+        </w:rPr>
+        <w:t xml:space="preserve"> perform</w:t>
+      </w:r>
+      <w:r>
+        <w:rPr>
+          <w:rFonts w:cs="Times New Roman"/>
+        </w:rPr>
+        <w:t xml:space="preserve">s </w:t>
+      </w:r>
+      <w:r>
+        <w:rPr>
+          <w:rFonts w:cs="Times New Roman"/>
+        </w:rPr>
+        <w:t>the entire workflow in R. This file is located in the main folder of the repository on GitHub.</w:t>
+      </w:r>
+    </w:p>
+    <w:p>
+      <w:pPr>
+        <w:pStyle w:val="ListParagraph"/>
         <w:spacing w:line="276" w:lineRule="auto"/>
         <w:jc w:val="both"/>
         <w:rPr>
@@ -2356,6 +3157,14 @@
           <w:bCs/>
         </w:rPr>
       </w:pPr>
+      <w:r>
+        <w:rPr>
+          <w:rFonts w:cs="Times New Roman"/>
+          <w:b/>
+          <w:bCs/>
+        </w:rPr>
+        <w:br/>
+      </w:r>
     </w:p>
     <w:p>
       <w:pPr>
@@ -2394,6 +3203,18 @@
         <w:jc w:val="both"/>
         <w:rPr>
           <w:rFonts w:cs="Times New Roman"/>
+          <w:b/>
+          <w:bCs/>
+        </w:rPr>
+      </w:pPr>
+    </w:p>
+    <w:p>
+      <w:pPr>
+        <w:pStyle w:val="ListParagraph"/>
+        <w:spacing w:line="276" w:lineRule="auto"/>
+        <w:jc w:val="both"/>
+        <w:rPr>
+          <w:rFonts w:cs="Times New Roman"/>
         </w:rPr>
       </w:pPr>
     </w:p>
@@ -2478,7 +3299,19 @@
         <w:rPr>
           <w:rFonts w:cs="Times New Roman"/>
         </w:rPr>
-        <w:t xml:space="preserve">This file is required because the workflow extracts reporter ion intensities from MS2 spectra, and subsequently impurity-correct them </w:t>
+        <w:t>This file is required because the workflow extracts reporter ion intensities from MS2 spectra</w:t>
+      </w:r>
+      <w:r>
+        <w:rPr>
+          <w:rFonts w:cs="Times New Roman"/>
+        </w:rPr>
+        <w:t xml:space="preserve"> and</w:t>
+      </w:r>
+      <w:r>
+        <w:rPr>
+          <w:rFonts w:cs="Times New Roman"/>
+        </w:rPr>
+        <w:t xml:space="preserve"> impurity-correct them </w:t>
       </w:r>
       <w:r>
         <w:rPr>
@@ -2604,7 +3437,31 @@
         <w:rPr>
           <w:rFonts w:cs="Times New Roman"/>
         </w:rPr>
-        <w:t xml:space="preserve"> Note that for any other dataset, ideally the impurity matrix is always manually adjusted using the isotopic impurity information on the product sheet that comes with the labeling kit.</w:t>
+        <w:t xml:space="preserve"> Note that for any other dataset, impurity matrix is </w:t>
+      </w:r>
+      <w:r>
+        <w:rPr>
+          <w:rFonts w:cs="Times New Roman"/>
+        </w:rPr>
+        <w:t xml:space="preserve">ideally </w:t>
+      </w:r>
+      <w:r>
+        <w:rPr>
+          <w:rFonts w:cs="Times New Roman"/>
+        </w:rPr>
+        <w:t xml:space="preserve">manually </w:t>
+      </w:r>
+      <w:r>
+        <w:rPr>
+          <w:rFonts w:cs="Times New Roman"/>
+        </w:rPr>
+        <w:t>curated</w:t>
+      </w:r>
+      <w:r>
+        <w:rPr>
+          <w:rFonts w:cs="Times New Roman"/>
+        </w:rPr>
+        <w:t xml:space="preserve"> using the isotopic impurity information on the product sheet that comes with the labeling kit.</w:t>
       </w:r>
     </w:p>
     <w:p>
@@ -2630,8 +3487,11 @@
     <w:p>
       <w:pPr>
         <w:spacing w:line="276" w:lineRule="auto"/>
-        <w:rPr>
-          <w:rFonts w:cs="Times New Roman"/>
+        <w:jc w:val="both"/>
+        <w:rPr>
+          <w:rFonts w:cs="Times New Roman"/>
+          <w:b/>
+          <w:bCs/>
         </w:rPr>
       </w:pPr>
     </w:p>
@@ -2651,7 +3511,7 @@
           <w:sz w:val="36"/>
           <w:szCs w:val="36"/>
         </w:rPr>
-        <w:t xml:space="preserve">Running the </w:t>
+        <w:br w:type="column"/>
       </w:r>
       <w:r>
         <w:rPr>
@@ -2659,7 +3519,8 @@
           <w:sz w:val="36"/>
           <w:szCs w:val="36"/>
         </w:rPr>
-        <w:t>P</w:t>
+        <w:lastRenderedPageBreak/>
+        <w:t xml:space="preserve">Running the </w:t>
       </w:r>
       <w:r>
         <w:rPr>
@@ -2667,6 +3528,14 @@
           <w:sz w:val="36"/>
           <w:szCs w:val="36"/>
         </w:rPr>
+        <w:t>P</w:t>
+      </w:r>
+      <w:r>
+        <w:rPr>
+          <w:rFonts w:cs="Times New Roman"/>
+          <w:sz w:val="36"/>
+          <w:szCs w:val="36"/>
+        </w:rPr>
         <w:t>rogram</w:t>
       </w:r>
     </w:p>
@@ -2696,13 +3565,27 @@
         <w:rPr>
           <w:rFonts w:cs="Times New Roman"/>
         </w:rPr>
-        <w:t xml:space="preserve">make sure </w:t>
-      </w:r>
-      <w:r>
-        <w:rPr>
-          <w:rFonts w:cs="Times New Roman"/>
-        </w:rPr>
-        <w:t xml:space="preserve">your working directory </w:t>
+        <w:t>ensure that</w:t>
+      </w:r>
+      <w:r>
+        <w:rPr>
+          <w:rFonts w:cs="Times New Roman"/>
+        </w:rPr>
+        <w:t xml:space="preserve"> </w:t>
+      </w:r>
+      <w:proofErr w:type="spellStart"/>
+      <w:r>
+        <w:rPr>
+          <w:rFonts w:cs="Times New Roman"/>
+        </w:rPr>
+        <w:t>your</w:t>
+      </w:r>
+      <w:proofErr w:type="spellEnd"/>
+      <w:r>
+        <w:rPr>
+          <w:rFonts w:cs="Times New Roman"/>
+        </w:rPr>
+        <w:t xml:space="preserve"> working directory </w:t>
       </w:r>
       <w:r>
         <w:rPr>
@@ -2756,13 +3639,25 @@
         <w:rPr>
           <w:rFonts w:cs="Times New Roman"/>
         </w:rPr>
+        <w:t xml:space="preserve">the other </w:t>
+      </w:r>
+      <w:r>
+        <w:rPr>
+          <w:rFonts w:cs="Times New Roman"/>
+        </w:rPr>
         <w:t xml:space="preserve">input </w:t>
       </w:r>
       <w:r>
         <w:rPr>
           <w:rFonts w:cs="Times New Roman"/>
         </w:rPr>
-        <w:t>data described above</w:t>
+        <w:t>files</w:t>
+      </w:r>
+      <w:r>
+        <w:rPr>
+          <w:rFonts w:cs="Times New Roman"/>
+        </w:rPr>
+        <w:t xml:space="preserve"> described above</w:t>
       </w:r>
       <w:r>
         <w:rPr>
@@ -2786,7 +3681,7 @@
         <w:rPr>
           <w:rFonts w:cs="Times New Roman"/>
         </w:rPr>
-        <w:t>.</w:t>
+        <w:t xml:space="preserve"> which will carry out the whole workflow.</w:t>
       </w:r>
     </w:p>
     <w:p>
@@ -2868,7 +3763,7 @@
                     <pic:cNvPicPr/>
                   </pic:nvPicPr>
                   <pic:blipFill>
-                    <a:blip r:embed="rId12"/>
+                    <a:blip r:embed="rId15"/>
                     <a:stretch>
                       <a:fillRect/>
                     </a:stretch>
@@ -2909,7 +3804,7 @@
           <w:i/>
           <w:iCs/>
         </w:rPr>
-        <w:t>Figure 4 –</w:t>
+        <w:t xml:space="preserve">Figure </w:t>
       </w:r>
       <w:r>
         <w:rPr>
@@ -2919,7 +3814,7 @@
           <w:i/>
           <w:iCs/>
         </w:rPr>
-        <w:t>Code block loading</w:t>
+        <w:t>5</w:t>
       </w:r>
       <w:r>
         <w:rPr>
@@ -2934,8 +3829,46 @@
       <w:r>
         <w:rPr>
           <w:rFonts w:cs="Times New Roman"/>
-          <w:b/>
-          <w:bCs/>
+          <w:i/>
+          <w:iCs/>
+        </w:rPr>
+        <w:t xml:space="preserve">- </w:t>
+      </w:r>
+      <w:r>
+        <w:rPr>
+          <w:rFonts w:cs="Times New Roman"/>
+          <w:i/>
+          <w:iCs/>
+        </w:rPr>
+        <w:t>Code block</w:t>
+      </w:r>
+      <w:r>
+        <w:rPr>
+          <w:rFonts w:cs="Times New Roman"/>
+          <w:i/>
+          <w:iCs/>
+        </w:rPr>
+        <w:t xml:space="preserve"> for</w:t>
+      </w:r>
+      <w:r>
+        <w:rPr>
+          <w:rFonts w:cs="Times New Roman"/>
+          <w:i/>
+          <w:iCs/>
+        </w:rPr>
+        <w:t xml:space="preserve"> loading</w:t>
+      </w:r>
+      <w:r>
+        <w:rPr>
+          <w:rFonts w:cs="Times New Roman"/>
+          <w:i/>
+          <w:iCs/>
+        </w:rPr>
+        <w:t xml:space="preserve"> </w:t>
+      </w:r>
+      <w:r>
+        <w:rPr>
+          <w:rFonts w:cs="Times New Roman"/>
           <w:i/>
           <w:iCs/>
         </w:rPr>
@@ -2944,8 +3877,6 @@
       <w:r>
         <w:rPr>
           <w:rFonts w:cs="Times New Roman"/>
-          <w:b/>
-          <w:bCs/>
           <w:i/>
           <w:iCs/>
         </w:rPr>
@@ -2954,8 +3885,6 @@
       <w:r>
         <w:rPr>
           <w:rFonts w:cs="Times New Roman"/>
-          <w:b/>
-          <w:bCs/>
           <w:i/>
           <w:iCs/>
         </w:rPr>
@@ -2989,7 +3918,6 @@
         <w:rPr>
           <w:rFonts w:cs="Times New Roman"/>
         </w:rPr>
-        <w:lastRenderedPageBreak/>
         <w:t>These</w:t>
       </w:r>
       <w:r>
@@ -3064,7 +3992,7 @@
         </w:rPr>
         <w:t xml:space="preserve"> (e.g. </w:t>
       </w:r>
-      <w:hyperlink r:id="rId13" w:history="1">
+      <w:hyperlink r:id="rId16" w:history="1">
         <w:r>
           <w:rPr>
             <w:rStyle w:val="Hyperlink"/>
@@ -3215,7 +4143,13 @@
         <w:rPr>
           <w:rFonts w:cs="Times New Roman"/>
         </w:rPr>
-        <w:t xml:space="preserve"> specific data input</w:t>
+        <w:t xml:space="preserve"> specific </w:t>
+      </w:r>
+      <w:r>
+        <w:rPr>
+          <w:rFonts w:cs="Times New Roman"/>
+        </w:rPr>
+        <w:t>input data</w:t>
       </w:r>
       <w:r>
         <w:rPr>
@@ -3426,6 +4360,7 @@
           <w:rFonts w:cs="Times New Roman"/>
           <w:noProof/>
         </w:rPr>
+        <w:lastRenderedPageBreak/>
         <w:drawing>
           <wp:inline distT="0" distB="0" distL="0" distR="0" wp14:anchorId="1A18AE3F" wp14:editId="2538A104">
             <wp:extent cx="4879738" cy="2825901"/>
@@ -3442,7 +4377,7 @@
                     <pic:cNvPicPr/>
                   </pic:nvPicPr>
                   <pic:blipFill>
-                    <a:blip r:embed="rId14"/>
+                    <a:blip r:embed="rId17"/>
                     <a:stretch>
                       <a:fillRect/>
                     </a:stretch>
@@ -3483,7 +4418,7 @@
           <w:i/>
           <w:iCs/>
         </w:rPr>
-        <w:t>Figure 5 –</w:t>
+        <w:t xml:space="preserve">Figure </w:t>
       </w:r>
       <w:r>
         <w:rPr>
@@ -3493,7 +4428,7 @@
           <w:i/>
           <w:iCs/>
         </w:rPr>
-        <w:t xml:space="preserve">Code block listing </w:t>
+        <w:t>6</w:t>
       </w:r>
       <w:r>
         <w:rPr>
@@ -3503,18 +4438,88 @@
           <w:i/>
           <w:iCs/>
         </w:rPr>
+        <w:t xml:space="preserve"> </w:t>
+      </w:r>
+      <w:r>
+        <w:rPr>
+          <w:rFonts w:cs="Times New Roman"/>
+          <w:i/>
+          <w:iCs/>
+        </w:rPr>
+        <w:t xml:space="preserve">- </w:t>
+      </w:r>
+      <w:r>
+        <w:rPr>
+          <w:rFonts w:cs="Times New Roman"/>
+          <w:i/>
+          <w:iCs/>
+        </w:rPr>
+        <w:t xml:space="preserve">Code block listing </w:t>
+      </w:r>
+      <w:r>
+        <w:rPr>
+          <w:rFonts w:cs="Times New Roman"/>
+          <w:i/>
+          <w:iCs/>
+        </w:rPr>
+        <w:t xml:space="preserve">the </w:t>
+      </w:r>
+      <w:r>
+        <w:rPr>
+          <w:rFonts w:cs="Times New Roman"/>
+          <w:i/>
+          <w:iCs/>
+        </w:rPr>
         <w:t>c</w:t>
       </w:r>
       <w:r>
         <w:rPr>
           <w:rFonts w:cs="Times New Roman"/>
-          <w:b/>
-          <w:bCs/>
           <w:i/>
           <w:iCs/>
         </w:rPr>
         <w:t>ustomizable parameters of the workflow</w:t>
       </w:r>
+      <w:r>
+        <w:rPr>
+          <w:rFonts w:cs="Times New Roman"/>
+          <w:i/>
+          <w:iCs/>
+        </w:rPr>
+        <w:t xml:space="preserve">. These parameters can be adjusted by the user to accommodate </w:t>
+      </w:r>
+      <w:r>
+        <w:rPr>
+          <w:rFonts w:cs="Times New Roman"/>
+          <w:i/>
+          <w:iCs/>
+        </w:rPr>
+        <w:t>any</w:t>
+      </w:r>
+      <w:r>
+        <w:rPr>
+          <w:rFonts w:cs="Times New Roman"/>
+          <w:i/>
+          <w:iCs/>
+        </w:rPr>
+        <w:t xml:space="preserve"> </w:t>
+      </w:r>
+      <w:r>
+        <w:rPr>
+          <w:rFonts w:cs="Times New Roman"/>
+          <w:i/>
+          <w:iCs/>
+        </w:rPr>
+        <w:t xml:space="preserve">new </w:t>
+      </w:r>
+      <w:r>
+        <w:rPr>
+          <w:rFonts w:cs="Times New Roman"/>
+          <w:i/>
+          <w:iCs/>
+        </w:rPr>
+        <w:t>data set.</w:t>
+      </w:r>
     </w:p>
     <w:p>
       <w:pPr>
@@ -3978,7 +4983,19 @@
         <w:rPr>
           <w:rFonts w:cs="Times New Roman"/>
         </w:rPr>
-        <w:t xml:space="preserve">We hope that this </w:t>
+        <w:t>We hope that th</w:t>
+      </w:r>
+      <w:r>
+        <w:rPr>
+          <w:rFonts w:cs="Times New Roman"/>
+        </w:rPr>
+        <w:t>e intermediate</w:t>
+      </w:r>
+      <w:r>
+        <w:rPr>
+          <w:rFonts w:cs="Times New Roman"/>
+        </w:rPr>
+        <w:t xml:space="preserve"> </w:t>
       </w:r>
       <w:r>
         <w:rPr>
@@ -3990,7 +5007,13 @@
         <w:rPr>
           <w:rFonts w:cs="Times New Roman"/>
         </w:rPr>
-        <w:t xml:space="preserve">is </w:t>
+        <w:t>will be</w:t>
+      </w:r>
+      <w:r>
+        <w:rPr>
+          <w:rFonts w:cs="Times New Roman"/>
+        </w:rPr>
+        <w:t xml:space="preserve"> </w:t>
       </w:r>
       <w:r>
         <w:rPr>
@@ -4002,7 +5025,28 @@
         <w:rPr>
           <w:rFonts w:cs="Times New Roman"/>
         </w:rPr>
-        <w:t>(“A</w:t>
+        <w:t>(</w:t>
+      </w:r>
+      <w:hyperlink r:id="rId18" w:history="1">
+        <w:r>
+          <w:rPr>
+            <w:rStyle w:val="Hyperlink"/>
+            <w:rFonts w:cs="Times New Roman"/>
+          </w:rPr>
+          <w:t>https://doi.org/10.1016/j.mcpro.2023.100694</w:t>
+        </w:r>
+      </w:hyperlink>
+      <w:r>
+        <w:rPr>
+          <w:rFonts w:cs="Times New Roman"/>
+        </w:rPr>
+        <w:t>)</w:t>
+      </w:r>
+      <w:r>
+        <w:rPr>
+          <w:rFonts w:cs="Times New Roman"/>
+        </w:rPr>
+        <w:t>.</w:t>
       </w:r>
       <w:r>
         <w:rPr>
@@ -4014,163 +5058,7 @@
         <w:rPr>
           <w:rFonts w:cs="Times New Roman"/>
         </w:rPr>
-        <w:t>causal</w:t>
-      </w:r>
-      <w:r>
-        <w:rPr>
-          <w:rFonts w:cs="Times New Roman"/>
-        </w:rPr>
-        <w:t xml:space="preserve"> </w:t>
-      </w:r>
-      <w:r>
-        <w:rPr>
-          <w:rFonts w:cs="Times New Roman"/>
-        </w:rPr>
-        <w:t>model</w:t>
-      </w:r>
-      <w:r>
-        <w:rPr>
-          <w:rFonts w:cs="Times New Roman"/>
-        </w:rPr>
-        <w:t xml:space="preserve"> </w:t>
-      </w:r>
-      <w:r>
-        <w:rPr>
-          <w:rFonts w:cs="Times New Roman"/>
-        </w:rPr>
-        <w:t>of</w:t>
-      </w:r>
-      <w:r>
-        <w:rPr>
-          <w:rFonts w:cs="Times New Roman"/>
-        </w:rPr>
-        <w:t xml:space="preserve"> </w:t>
-      </w:r>
-      <w:r>
-        <w:rPr>
-          <w:rFonts w:cs="Times New Roman"/>
-        </w:rPr>
-        <w:t>ion interferenc</w:t>
-      </w:r>
-      <w:r>
-        <w:rPr>
-          <w:rFonts w:cs="Times New Roman"/>
-        </w:rPr>
-        <w:t xml:space="preserve">e </w:t>
-      </w:r>
-      <w:r>
-        <w:rPr>
-          <w:rFonts w:cs="Times New Roman"/>
-        </w:rPr>
-        <w:t>enables</w:t>
-      </w:r>
-      <w:r>
-        <w:rPr>
-          <w:rFonts w:cs="Times New Roman"/>
-        </w:rPr>
-        <w:t xml:space="preserve"> </w:t>
-      </w:r>
-      <w:r>
-        <w:rPr>
-          <w:rFonts w:cs="Times New Roman"/>
-        </w:rPr>
-        <w:t>assessment</w:t>
-      </w:r>
-      <w:r>
-        <w:rPr>
-          <w:rFonts w:cs="Times New Roman"/>
-        </w:rPr>
-        <w:t xml:space="preserve"> </w:t>
-      </w:r>
-      <w:r>
-        <w:rPr>
-          <w:rFonts w:cs="Times New Roman"/>
-        </w:rPr>
-        <w:t>and</w:t>
-      </w:r>
-      <w:r>
-        <w:rPr>
-          <w:rFonts w:cs="Times New Roman"/>
-        </w:rPr>
-        <w:t xml:space="preserve"> </w:t>
-      </w:r>
-      <w:r>
-        <w:rPr>
-          <w:rFonts w:cs="Times New Roman"/>
-        </w:rPr>
-        <w:t>correction</w:t>
-      </w:r>
-      <w:r>
-        <w:rPr>
-          <w:rFonts w:cs="Times New Roman"/>
-        </w:rPr>
-        <w:t xml:space="preserve"> </w:t>
-      </w:r>
-      <w:r>
-        <w:rPr>
-          <w:rFonts w:cs="Times New Roman"/>
-        </w:rPr>
-        <w:t>of</w:t>
-      </w:r>
-      <w:r>
-        <w:rPr>
-          <w:rFonts w:cs="Times New Roman"/>
-        </w:rPr>
-        <w:t xml:space="preserve"> </w:t>
-      </w:r>
-      <w:r>
-        <w:rPr>
-          <w:rFonts w:cs="Times New Roman"/>
-        </w:rPr>
-        <w:t>ratio</w:t>
-      </w:r>
-      <w:r>
-        <w:rPr>
-          <w:rFonts w:cs="Times New Roman"/>
-        </w:rPr>
-        <w:t xml:space="preserve"> </w:t>
-      </w:r>
-      <w:r>
-        <w:rPr>
-          <w:rFonts w:cs="Times New Roman"/>
-        </w:rPr>
-        <w:t>compression</w:t>
-      </w:r>
-      <w:r>
-        <w:rPr>
-          <w:rFonts w:cs="Times New Roman"/>
-        </w:rPr>
-        <w:t xml:space="preserve"> </w:t>
-      </w:r>
-      <w:r>
-        <w:rPr>
-          <w:rFonts w:cs="Times New Roman"/>
-        </w:rPr>
-        <w:t>in</w:t>
-      </w:r>
-      <w:r>
-        <w:rPr>
-          <w:rFonts w:cs="Times New Roman"/>
-        </w:rPr>
-        <w:t xml:space="preserve"> </w:t>
-      </w:r>
-      <w:r>
-        <w:rPr>
-          <w:rFonts w:cs="Times New Roman"/>
-        </w:rPr>
-        <w:t>multiplex</w:t>
-      </w:r>
-      <w:r>
-        <w:rPr>
-          <w:rFonts w:cs="Times New Roman"/>
-        </w:rPr>
-        <w:t xml:space="preserve"> </w:t>
-      </w:r>
-      <w:r>
-        <w:rPr>
-          <w:rFonts w:cs="Times New Roman"/>
-        </w:rPr>
-        <w:t xml:space="preserve">proteomics”). Additionally, </w:t>
+        <w:t xml:space="preserve">Additionally, </w:t>
       </w:r>
       <w:r>
         <w:rPr>
@@ -4279,7 +5167,7 @@
           <w:ilvl w:val="0"/>
           <w:numId w:val="8"/>
         </w:numPr>
-        <w:spacing w:line="276" w:lineRule="auto"/>
+        <w:spacing w:line="360" w:lineRule="auto"/>
         <w:jc w:val="both"/>
         <w:rPr>
           <w:rFonts w:cs="Times New Roman"/>
@@ -4289,8 +5177,19 @@
         <w:rPr>
           <w:rFonts w:cs="Times New Roman"/>
         </w:rPr>
-        <w:lastRenderedPageBreak/>
-        <w:t>Reading in data and modifying it (e.g. filtering for raw files of interest, filtering out contaminants, etc.).</w:t>
+        <w:t xml:space="preserve">Reading in </w:t>
+      </w:r>
+      <w:r>
+        <w:rPr>
+          <w:rFonts w:cs="Times New Roman"/>
+        </w:rPr>
+        <w:t xml:space="preserve">of the PSM table </w:t>
+      </w:r>
+      <w:r>
+        <w:rPr>
+          <w:rFonts w:cs="Times New Roman"/>
+        </w:rPr>
+        <w:t>and modifying it (e.g. filtering for raw files of interest, filtering out contaminants, etc.).</w:t>
       </w:r>
     </w:p>
     <w:p>
@@ -4300,7 +5199,7 @@
           <w:ilvl w:val="0"/>
           <w:numId w:val="8"/>
         </w:numPr>
-        <w:spacing w:line="276" w:lineRule="auto"/>
+        <w:spacing w:line="360" w:lineRule="auto"/>
         <w:jc w:val="both"/>
         <w:rPr>
           <w:rFonts w:cs="Times New Roman"/>
@@ -4310,7 +5209,31 @@
         <w:rPr>
           <w:rFonts w:cs="Times New Roman"/>
         </w:rPr>
-        <w:t>Using rawStallion to extract raw file-specific variables (e.g. noise-values, intensity values, etc.) and save them as tsv files.</w:t>
+        <w:t>Using rawStallion to extract raw file-specific variables (e.g. noise-values, intensity values,</w:t>
+      </w:r>
+      <w:r>
+        <w:rPr>
+          <w:rFonts w:cs="Times New Roman"/>
+        </w:rPr>
+        <w:t xml:space="preserve"> m/z-values,</w:t>
+      </w:r>
+      <w:r>
+        <w:rPr>
+          <w:rFonts w:cs="Times New Roman"/>
+        </w:rPr>
+        <w:t xml:space="preserve"> etc.) </w:t>
+      </w:r>
+      <w:r>
+        <w:rPr>
+          <w:rFonts w:cs="Times New Roman"/>
+        </w:rPr>
+        <w:t xml:space="preserve">and </w:t>
+      </w:r>
+      <w:r>
+        <w:rPr>
+          <w:rFonts w:cs="Times New Roman"/>
+        </w:rPr>
+        <w:t>save them as tsv files.</w:t>
       </w:r>
     </w:p>
     <w:p>
@@ -4320,7 +5243,7 @@
           <w:ilvl w:val="0"/>
           <w:numId w:val="8"/>
         </w:numPr>
-        <w:spacing w:line="276" w:lineRule="auto"/>
+        <w:spacing w:line="360" w:lineRule="auto"/>
         <w:jc w:val="both"/>
         <w:rPr>
           <w:rFonts w:cs="Times New Roman"/>
@@ -4336,7 +5259,19 @@
         <w:rPr>
           <w:rFonts w:cs="Times New Roman"/>
         </w:rPr>
-        <w:t xml:space="preserve">of raw-file specific variables </w:t>
+        <w:t xml:space="preserve">of </w:t>
+      </w:r>
+      <w:r>
+        <w:rPr>
+          <w:rFonts w:cs="Times New Roman"/>
+        </w:rPr>
+        <w:t>PSM-</w:t>
+      </w:r>
+      <w:r>
+        <w:rPr>
+          <w:rFonts w:cs="Times New Roman"/>
+        </w:rPr>
+        <w:t xml:space="preserve">specific variables </w:t>
       </w:r>
       <w:r>
         <w:rPr>
@@ -4361,6 +5296,12 @@
           <w:rFonts w:cs="Times New Roman"/>
         </w:rPr>
         <w:t>etc.).</w:t>
+      </w:r>
+      <w:r>
+        <w:rPr>
+          <w:rFonts w:cs="Times New Roman"/>
+        </w:rPr>
+        <w:t xml:space="preserve"> Adding those variables to the PSM table.</w:t>
       </w:r>
     </w:p>
     <w:p>
@@ -4370,7 +5311,7 @@
           <w:ilvl w:val="0"/>
           <w:numId w:val="8"/>
         </w:numPr>
-        <w:spacing w:line="276" w:lineRule="auto"/>
+        <w:spacing w:line="360" w:lineRule="auto"/>
         <w:jc w:val="both"/>
         <w:rPr>
           <w:rFonts w:cs="Times New Roman"/>
@@ -4398,13 +5339,43 @@
         <w:rPr>
           <w:rFonts w:cs="Times New Roman"/>
         </w:rPr>
-        <w:t xml:space="preserve">e.g. peptide </w:t>
-      </w:r>
-      <w:r>
-        <w:rPr>
-          <w:rFonts w:cs="Times New Roman"/>
-        </w:rPr>
-        <w:t>density, number of labels per peptide, empirical peptide classes, etc.)</w:t>
+        <w:t>impurity-corrected reporter intensities</w:t>
+      </w:r>
+      <w:r>
+        <w:rPr>
+          <w:rFonts w:cs="Times New Roman"/>
+        </w:rPr>
+        <w:t xml:space="preserve">, empirical </w:t>
+      </w:r>
+      <w:r>
+        <w:rPr>
+          <w:rFonts w:cs="Times New Roman"/>
+        </w:rPr>
+        <w:t xml:space="preserve">peptide </w:t>
+      </w:r>
+      <w:r>
+        <w:rPr>
+          <w:rFonts w:cs="Times New Roman"/>
+        </w:rPr>
+        <w:t>densit</w:t>
+      </w:r>
+      <w:r>
+        <w:rPr>
+          <w:rFonts w:cs="Times New Roman"/>
+        </w:rPr>
+        <w:t>ies</w:t>
+      </w:r>
+      <w:r>
+        <w:rPr>
+          <w:rFonts w:cs="Times New Roman"/>
+        </w:rPr>
+        <w:t>, number of labels per peptide, empirical peptide classes, etc.)</w:t>
+      </w:r>
+      <w:r>
+        <w:rPr>
+          <w:rFonts w:cs="Times New Roman"/>
+        </w:rPr>
+        <w:t>.</w:t>
       </w:r>
     </w:p>
     <w:p>
@@ -4414,7 +5385,7 @@
           <w:ilvl w:val="0"/>
           <w:numId w:val="8"/>
         </w:numPr>
-        <w:spacing w:line="276" w:lineRule="auto"/>
+        <w:spacing w:line="360" w:lineRule="auto"/>
         <w:jc w:val="both"/>
         <w:rPr>
           <w:rFonts w:cs="Times New Roman"/>
@@ -4424,6 +5395,7 @@
         <w:rPr>
           <w:rFonts w:cs="Times New Roman"/>
         </w:rPr>
+        <w:lastRenderedPageBreak/>
         <w:t>Modeling</w:t>
       </w:r>
       <w:r>
@@ -4440,7 +5412,7 @@
           <w:ilvl w:val="0"/>
           <w:numId w:val="8"/>
         </w:numPr>
-        <w:spacing w:line="276" w:lineRule="auto"/>
+        <w:spacing w:line="360" w:lineRule="auto"/>
         <w:jc w:val="both"/>
         <w:rPr>
           <w:rFonts w:cs="Times New Roman"/>
@@ -4460,7 +5432,7 @@
           <w:ilvl w:val="0"/>
           <w:numId w:val="8"/>
         </w:numPr>
-        <w:spacing w:line="276" w:lineRule="auto"/>
+        <w:spacing w:line="360" w:lineRule="auto"/>
         <w:jc w:val="both"/>
         <w:rPr>
           <w:rFonts w:cs="Times New Roman"/>
@@ -4480,7 +5452,7 @@
           <w:ilvl w:val="0"/>
           <w:numId w:val="8"/>
         </w:numPr>
-        <w:spacing w:line="276" w:lineRule="auto"/>
+        <w:spacing w:line="360" w:lineRule="auto"/>
         <w:jc w:val="both"/>
         <w:rPr>
           <w:rFonts w:cs="Times New Roman"/>
@@ -4520,7 +5492,7 @@
         <w:rPr>
           <w:rFonts w:cs="Times New Roman"/>
         </w:rPr>
-        <w:t>data, which generates interference-corrected normalized intensity data.</w:t>
+        <w:t>data, which generates interference-corrected intensity data.</w:t>
       </w:r>
     </w:p>
     <w:p>
@@ -4530,7 +5502,7 @@
           <w:ilvl w:val="0"/>
           <w:numId w:val="8"/>
         </w:numPr>
-        <w:spacing w:line="276" w:lineRule="auto"/>
+        <w:spacing w:line="360" w:lineRule="auto"/>
         <w:jc w:val="both"/>
         <w:rPr>
           <w:rFonts w:cs="Times New Roman"/>
@@ -4540,19 +5512,55 @@
         <w:rPr>
           <w:rFonts w:cs="Times New Roman"/>
         </w:rPr>
-        <w:t xml:space="preserve">Exporting </w:t>
-      </w:r>
-      <w:r>
-        <w:rPr>
-          <w:rFonts w:cs="Times New Roman"/>
-        </w:rPr>
-        <w:t xml:space="preserve">all data as </w:t>
-      </w:r>
-      <w:r>
-        <w:rPr>
-          <w:rFonts w:cs="Times New Roman"/>
-        </w:rPr>
-        <w:t xml:space="preserve">modified PSM table with </w:t>
+        <w:t>Exporting</w:t>
+      </w:r>
+      <w:r>
+        <w:rPr>
+          <w:rFonts w:cs="Times New Roman"/>
+        </w:rPr>
+        <w:t xml:space="preserve"> the results, i.e. the</w:t>
+      </w:r>
+      <w:r>
+        <w:rPr>
+          <w:rFonts w:cs="Times New Roman"/>
+        </w:rPr>
+        <w:t xml:space="preserve"> </w:t>
+      </w:r>
+      <w:r>
+        <w:rPr>
+          <w:rFonts w:cs="Times New Roman"/>
+        </w:rPr>
+        <w:t>modified PSM table</w:t>
+      </w:r>
+      <w:r>
+        <w:rPr>
+          <w:rFonts w:cs="Times New Roman"/>
+        </w:rPr>
+        <w:t>,</w:t>
+      </w:r>
+      <w:r>
+        <w:rPr>
+          <w:rFonts w:cs="Times New Roman"/>
+        </w:rPr>
+        <w:t xml:space="preserve"> </w:t>
+      </w:r>
+      <w:r>
+        <w:rPr>
+          <w:rFonts w:cs="Times New Roman"/>
+        </w:rPr>
+        <w:t xml:space="preserve">as </w:t>
+      </w:r>
+      <w:r>
+        <w:rPr>
+          <w:rFonts w:cs="Times New Roman"/>
+        </w:rPr>
+        <w:t>txt file</w:t>
+      </w:r>
+      <w:r>
+        <w:rPr>
+          <w:rFonts w:cs="Times New Roman"/>
+        </w:rPr>
+        <w:t xml:space="preserve">. The result table contains </w:t>
       </w:r>
       <w:r>
         <w:rPr>
@@ -4564,7 +5572,19 @@
         <w:rPr>
           <w:rFonts w:cs="Times New Roman"/>
         </w:rPr>
-        <w:t xml:space="preserve"> variables (columns).</w:t>
+        <w:t xml:space="preserve"> variables (columns)</w:t>
+      </w:r>
+      <w:r>
+        <w:rPr>
+          <w:rFonts w:cs="Times New Roman"/>
+        </w:rPr>
+        <w:t xml:space="preserve"> of interest</w:t>
+      </w:r>
+      <w:r>
+        <w:rPr>
+          <w:rFonts w:cs="Times New Roman"/>
+        </w:rPr>
+        <w:t>, including EIL and interference-corrected reporter intensities.</w:t>
       </w:r>
     </w:p>
     <w:p>
@@ -4588,7 +5608,13 @@
         <w:rPr>
           <w:rFonts w:cs="Times New Roman"/>
         </w:rPr>
-        <w:t xml:space="preserve">At several points during the workflow, the </w:t>
+        <w:t>Please note that a</w:t>
+      </w:r>
+      <w:r>
+        <w:rPr>
+          <w:rFonts w:cs="Times New Roman"/>
+        </w:rPr>
+        <w:t xml:space="preserve">t several points during the workflow, the </w:t>
       </w:r>
       <w:r>
         <w:rPr>
@@ -4600,13 +5626,37 @@
         <w:rPr>
           <w:rFonts w:cs="Times New Roman"/>
         </w:rPr>
-        <w:t xml:space="preserve">will create a session image and save it in </w:t>
-      </w:r>
-      <w:r>
-        <w:rPr>
-          <w:rFonts w:cs="Times New Roman"/>
-        </w:rPr>
-        <w:t>the</w:t>
+        <w:t>will create session image</w:t>
+      </w:r>
+      <w:r>
+        <w:rPr>
+          <w:rFonts w:cs="Times New Roman"/>
+        </w:rPr>
+        <w:t>s</w:t>
+      </w:r>
+      <w:r>
+        <w:rPr>
+          <w:rFonts w:cs="Times New Roman"/>
+        </w:rPr>
+        <w:t xml:space="preserve"> and save </w:t>
+      </w:r>
+      <w:r>
+        <w:rPr>
+          <w:rFonts w:cs="Times New Roman"/>
+        </w:rPr>
+        <w:t>them</w:t>
+      </w:r>
+      <w:r>
+        <w:rPr>
+          <w:rFonts w:cs="Times New Roman"/>
+        </w:rPr>
+        <w:t xml:space="preserve"> in </w:t>
+      </w:r>
+      <w:r>
+        <w:rPr>
+          <w:rFonts w:cs="Times New Roman"/>
+        </w:rPr>
+        <w:t>your</w:t>
       </w:r>
       <w:r>
         <w:rPr>
@@ -4656,6 +5706,12 @@
         </w:rPr>
         <w:t>.</w:t>
       </w:r>
+      <w:r>
+        <w:rPr>
+          <w:rFonts w:cs="Times New Roman"/>
+        </w:rPr>
+        <w:t xml:space="preserve"> </w:t>
+      </w:r>
     </w:p>
     <w:p>
       <w:pPr>
@@ -4720,7 +5776,13 @@
         <w:rPr>
           <w:rFonts w:cs="Times New Roman"/>
         </w:rPr>
-        <w:t>Please n</w:t>
+        <w:t>Further, p</w:t>
+      </w:r>
+      <w:r>
+        <w:rPr>
+          <w:rFonts w:cs="Times New Roman"/>
+        </w:rPr>
+        <w:t>lease n</w:t>
       </w:r>
       <w:r>
         <w:rPr>
@@ -4738,7 +5800,19 @@
         <w:rPr>
           <w:rFonts w:cs="Times New Roman"/>
         </w:rPr>
-        <w:t xml:space="preserve"> will take some time to run, especially if there are many raw files to be processed.</w:t>
+        <w:t xml:space="preserve"> will take some time to </w:t>
+      </w:r>
+      <w:r>
+        <w:rPr>
+          <w:rFonts w:cs="Times New Roman"/>
+        </w:rPr>
+        <w:t xml:space="preserve">run - sometimes several hours - </w:t>
+      </w:r>
+      <w:r>
+        <w:rPr>
+          <w:rFonts w:cs="Times New Roman"/>
+        </w:rPr>
+        <w:t>especially if there are many raw files to be processed.</w:t>
       </w:r>
       <w:r>
         <w:rPr>
@@ -4854,7 +5928,31 @@
         <w:rPr>
           <w:rFonts w:cs="Times New Roman"/>
         </w:rPr>
-        <w:t xml:space="preserve"> Results (</w:t>
+        <w:t xml:space="preserve"> </w:t>
+      </w:r>
+      <w:r>
+        <w:rPr>
+          <w:rFonts w:cs="Times New Roman"/>
+        </w:rPr>
+        <w:t>“</w:t>
+      </w:r>
+      <w:r>
+        <w:rPr>
+          <w:rFonts w:cs="Times New Roman"/>
+        </w:rPr>
+        <w:t>Results</w:t>
+      </w:r>
+      <w:r>
+        <w:rPr>
+          <w:rFonts w:cs="Times New Roman"/>
+        </w:rPr>
+        <w:t>”</w:t>
+      </w:r>
+      <w:r>
+        <w:rPr>
+          <w:rFonts w:cs="Times New Roman"/>
+        </w:rPr>
+        <w:t xml:space="preserve"> (</w:t>
       </w:r>
       <w:r>
         <w:rPr>
@@ -4884,7 +5982,19 @@
         <w:rPr>
           <w:rFonts w:cs="Times New Roman"/>
         </w:rPr>
-        <w:t xml:space="preserve"> for an example</w:t>
+        <w:t xml:space="preserve"> </w:t>
+      </w:r>
+      <w:r>
+        <w:rPr>
+          <w:rFonts w:cs="Times New Roman"/>
+        </w:rPr>
+        <w:t>on GitHub as</w:t>
+      </w:r>
+      <w:r>
+        <w:rPr>
+          <w:rFonts w:cs="Times New Roman"/>
+        </w:rPr>
+        <w:t xml:space="preserve"> an example</w:t>
       </w:r>
       <w:r>
         <w:rPr>
@@ -4932,7 +6042,7 @@
         <w:rPr>
           <w:rFonts w:cs="Times New Roman"/>
         </w:rPr>
-        <w:t>are</w:t>
+        <w:t>were</w:t>
       </w:r>
       <w:r>
         <w:rPr>
@@ -4950,7 +6060,13 @@
         <w:rPr>
           <w:rFonts w:cs="Times New Roman"/>
         </w:rPr>
-        <w:t>script. Notable column</w:t>
+        <w:t>program</w:t>
+      </w:r>
+      <w:r>
+        <w:rPr>
+          <w:rFonts w:cs="Times New Roman"/>
+        </w:rPr>
+        <w:t>. Notable column</w:t>
       </w:r>
       <w:r>
         <w:rPr>
@@ -4990,7 +6106,55 @@
         <w:rPr>
           <w:rFonts w:cs="Times New Roman"/>
         </w:rPr>
-        <w:t xml:space="preserve"> and the columns EIL (Estimated Interference Level) and PPF (Precursor Purity Fraction).</w:t>
+        <w:t xml:space="preserve"> and the columns </w:t>
+      </w:r>
+      <w:r>
+        <w:rPr>
+          <w:rFonts w:cs="Times New Roman"/>
+        </w:rPr>
+        <w:t>“</w:t>
+      </w:r>
+      <w:r>
+        <w:rPr>
+          <w:rFonts w:cs="Times New Roman"/>
+        </w:rPr>
+        <w:t>EIL</w:t>
+      </w:r>
+      <w:r>
+        <w:rPr>
+          <w:rFonts w:cs="Times New Roman"/>
+        </w:rPr>
+        <w:t>”</w:t>
+      </w:r>
+      <w:r>
+        <w:rPr>
+          <w:rFonts w:cs="Times New Roman"/>
+        </w:rPr>
+        <w:t xml:space="preserve"> (Estimated Interference Level) and </w:t>
+      </w:r>
+      <w:r>
+        <w:rPr>
+          <w:rFonts w:cs="Times New Roman"/>
+        </w:rPr>
+        <w:t>“</w:t>
+      </w:r>
+      <w:r>
+        <w:rPr>
+          <w:rFonts w:cs="Times New Roman"/>
+        </w:rPr>
+        <w:t>PPF</w:t>
+      </w:r>
+      <w:r>
+        <w:rPr>
+          <w:rFonts w:cs="Times New Roman"/>
+        </w:rPr>
+        <w:t>”</w:t>
+      </w:r>
+      <w:r>
+        <w:rPr>
+          <w:rFonts w:cs="Times New Roman"/>
+        </w:rPr>
+        <w:t xml:space="preserve"> (Precursor Purity Fraction).</w:t>
       </w:r>
     </w:p>
     <w:p>
@@ -5110,7 +6274,7 @@
         <w:rPr>
           <w:rFonts w:cs="Times New Roman"/>
         </w:rPr>
-        <w:t xml:space="preserve">another </w:t>
+        <w:t xml:space="preserve">other </w:t>
       </w:r>
       <w:r>
         <w:rPr>
@@ -5128,39 +6292,60 @@
         <w:rPr>
           <w:rFonts w:cs="Times New Roman"/>
         </w:rPr>
-        <w:t xml:space="preserve"> named “</w:t>
-      </w:r>
-      <w:r>
-        <w:rPr>
-          <w:rFonts w:cs="Times New Roman"/>
-          <w:b/>
-          <w:bCs/>
-        </w:rPr>
-        <w:t>SiteToProteinNormalization_in_MultiplexProteomics</w:t>
-      </w:r>
-      <w:r>
-        <w:rPr>
-          <w:rFonts w:cs="Times New Roman"/>
-        </w:rPr>
-        <w:t>”</w:t>
-      </w:r>
-      <w:r>
-        <w:rPr>
-          <w:rFonts w:cs="Times New Roman"/>
-        </w:rPr>
-        <w:t>)</w:t>
-      </w:r>
-      <w:r>
-        <w:rPr>
-          <w:rFonts w:cs="Times New Roman"/>
-        </w:rPr>
-        <w:t xml:space="preserve">. </w:t>
-      </w:r>
-      <w:r>
-        <w:rPr>
-          <w:rFonts w:cs="Times New Roman"/>
-        </w:rPr>
-        <w:t xml:space="preserve">Hence </w:t>
+        <w:t>:</w:t>
+      </w:r>
+      <w:r>
+        <w:rPr>
+          <w:rFonts w:cs="Times New Roman"/>
+        </w:rPr>
+        <w:t xml:space="preserve"> </w:t>
+      </w:r>
+      <w:hyperlink r:id="rId19" w:history="1">
+        <w:r>
+          <w:rPr>
+            <w:rStyle w:val="Hyperlink"/>
+            <w:rFonts w:cs="Times New Roman"/>
+          </w:rPr>
+          <w:t>https://github.com/maxperutzlabs-</w:t>
+        </w:r>
+        <w:r>
+          <w:rPr>
+            <w:rStyle w:val="Hyperlink"/>
+            <w:rFonts w:cs="Times New Roman"/>
+          </w:rPr>
+          <w:t>m</w:t>
+        </w:r>
+        <w:r>
+          <w:rPr>
+            <w:rStyle w:val="Hyperlink"/>
+            <w:rFonts w:cs="Times New Roman"/>
+          </w:rPr>
+          <w:t>s/SiteToProteinNormalization_in_MultiplexProteomics</w:t>
+        </w:r>
+      </w:hyperlink>
+      <w:r>
+        <w:rPr>
+          <w:rFonts w:cs="Times New Roman"/>
+        </w:rPr>
+        <w:t xml:space="preserve">). </w:t>
+      </w:r>
+      <w:r>
+        <w:rPr>
+          <w:rFonts w:cs="Times New Roman"/>
+        </w:rPr>
+        <w:t>Hence</w:t>
+      </w:r>
+      <w:r>
+        <w:rPr>
+          <w:rFonts w:cs="Times New Roman"/>
+        </w:rPr>
+        <w:t>,</w:t>
+      </w:r>
+      <w:r>
+        <w:rPr>
+          <w:rFonts w:cs="Times New Roman"/>
+        </w:rPr>
+        <w:t xml:space="preserve"> </w:t>
       </w:r>
       <w:r>
         <w:rPr>
@@ -5196,6 +6381,12 @@
         <w:rPr>
           <w:rFonts w:cs="Times New Roman"/>
         </w:rPr>
+        <w:t xml:space="preserve"> if desired</w:t>
+      </w:r>
+      <w:r>
+        <w:rPr>
+          <w:rFonts w:cs="Times New Roman"/>
+        </w:rPr>
         <w:t>.</w:t>
       </w:r>
     </w:p>
@@ -5225,11 +6416,13 @@
           <w:rFonts w:cs="Times New Roman"/>
         </w:rPr>
       </w:pPr>
-    </w:p>
-    <w:p>
-      <w:pPr>
-        <w:spacing w:line="276" w:lineRule="auto"/>
-        <w:jc w:val="both"/>
+      <w:r>
+        <w:rPr>
+          <w:rFonts w:cs="Times New Roman"/>
+        </w:rPr>
+        <w:br w:type="column"/>
+      </w:r>
+      <w:r>
         <w:rPr>
           <w:rFonts w:eastAsiaTheme="majorEastAsia" w:cs="Times New Roman"/>
           <w:b/>
@@ -5237,12 +6430,10 @@
           <w:sz w:val="36"/>
           <w:szCs w:val="36"/>
         </w:rPr>
-      </w:pPr>
-    </w:p>
-    <w:p>
-      <w:pPr>
-        <w:spacing w:line="276" w:lineRule="auto"/>
-        <w:jc w:val="both"/>
+        <w:lastRenderedPageBreak/>
+        <w:t>Additional C</w:t>
+      </w:r>
+      <w:r>
         <w:rPr>
           <w:rFonts w:eastAsiaTheme="majorEastAsia" w:cs="Times New Roman"/>
           <w:b/>
@@ -5250,40 +6441,17 @@
           <w:sz w:val="36"/>
           <w:szCs w:val="36"/>
         </w:rPr>
-      </w:pPr>
+        <w:t>omments</w:t>
+      </w:r>
     </w:p>
     <w:p>
       <w:pPr>
         <w:spacing w:line="276" w:lineRule="auto"/>
         <w:jc w:val="both"/>
         <w:rPr>
-          <w:rFonts w:eastAsiaTheme="majorEastAsia" w:cs="Times New Roman"/>
-          <w:b/>
-          <w:color w:val="000000" w:themeColor="text1"/>
-          <w:sz w:val="36"/>
-          <w:szCs w:val="36"/>
-        </w:rPr>
-      </w:pPr>
-      <w:r>
-        <w:rPr>
-          <w:rFonts w:eastAsiaTheme="majorEastAsia" w:cs="Times New Roman"/>
-          <w:b/>
-          <w:color w:val="000000" w:themeColor="text1"/>
-          <w:sz w:val="36"/>
-          <w:szCs w:val="36"/>
-        </w:rPr>
-        <w:t>Additional C</w:t>
-      </w:r>
-      <w:r>
-        <w:rPr>
-          <w:rFonts w:eastAsiaTheme="majorEastAsia" w:cs="Times New Roman"/>
-          <w:b/>
-          <w:color w:val="000000" w:themeColor="text1"/>
-          <w:sz w:val="36"/>
-          <w:szCs w:val="36"/>
-        </w:rPr>
-        <w:t>omments</w:t>
-      </w:r>
+          <w:rFonts w:cs="Times New Roman"/>
+        </w:rPr>
+      </w:pPr>
     </w:p>
     <w:p>
       <w:pPr>
@@ -5291,15 +6459,6 @@
         <w:jc w:val="both"/>
         <w:rPr>
           <w:rFonts w:cs="Times New Roman"/>
-        </w:rPr>
-      </w:pPr>
-    </w:p>
-    <w:p>
-      <w:pPr>
-        <w:spacing w:line="276" w:lineRule="auto"/>
-        <w:jc w:val="both"/>
-        <w:rPr>
-          <w:rFonts w:cs="Times New Roman"/>
           <w:szCs w:val="22"/>
         </w:rPr>
       </w:pPr>
@@ -5307,13 +6466,13 @@
         <w:rPr>
           <w:rFonts w:cs="Times New Roman"/>
         </w:rPr>
-        <w:t>Please n</w:t>
-      </w:r>
-      <w:r>
-        <w:rPr>
-          <w:rFonts w:cs="Times New Roman"/>
-        </w:rPr>
-        <w:t xml:space="preserve">ote that we advise that all the raw files used in the workflow </w:t>
+        <w:t>We</w:t>
+      </w:r>
+      <w:r>
+        <w:rPr>
+          <w:rFonts w:cs="Times New Roman"/>
+        </w:rPr>
+        <w:t xml:space="preserve"> advise that all the raw files used in the workflow </w:t>
       </w:r>
       <w:r>
         <w:rPr>
@@ -5464,6 +6623,12 @@
           <w:rFonts w:cs="Times New Roman"/>
         </w:rPr>
         <w:t>will</w:t>
+      </w:r>
+      <w:r>
+        <w:rPr>
+          <w:rFonts w:cs="Times New Roman"/>
+        </w:rPr>
+        <w:t xml:space="preserve"> most likely</w:t>
       </w:r>
       <w:r>
         <w:rPr>
@@ -5863,8 +7028,8 @@
   <w:abstractNum w:abstractNumId="3" w15:restartNumberingAfterBreak="0">
     <w:nsid w:val="1BF77B7E"/>
     <w:multiLevelType w:val="hybridMultilevel"/>
-    <w:tmpl w:val="935C95DA"/>
-    <w:lvl w:ilvl="0" w:tplc="08090011">
+    <w:tmpl w:val="6B9A8A28"/>
+    <w:lvl w:ilvl="0" w:tplc="126C3504">
       <w:start w:val="1"/>
       <w:numFmt w:val="decimal"/>
       <w:lvlText w:val="%1)"/>
@@ -5874,6 +7039,8 @@
       </w:pPr>
       <w:rPr>
         <w:rFonts w:hint="default"/>
+        <w:b/>
+        <w:i w:val="0"/>
       </w:rPr>
     </w:lvl>
     <w:lvl w:ilvl="1" w:tplc="08090019">
@@ -7213,6 +8380,18 @@
       <w:szCs w:val="20"/>
     </w:rPr>
   </w:style>
+  <w:style w:type="character" w:styleId="FollowedHyperlink">
+    <w:name w:val="FollowedHyperlink"/>
+    <w:basedOn w:val="DefaultParagraphFont"/>
+    <w:uiPriority w:val="99"/>
+    <w:semiHidden/>
+    <w:unhideWhenUsed/>
+    <w:rsid w:val="005B63A2"/>
+    <w:rPr>
+      <w:color w:val="954F72" w:themeColor="followedHyperlink"/>
+      <w:u w:val="single"/>
+    </w:rPr>
+  </w:style>
 </w:styles>
 </file>
 

</xml_diff>